<commit_message>
start 3.2 - blueprint architecture
</commit_message>
<xml_diff>
--- a/Звіт з переддипломної практики - Сідельник.docx
+++ b/Звіт з переддипломної практики - Сідельник.docx
@@ -6154,7 +6154,7 @@
     </w:p>
     <w:p>
       <w:pPr>
-        <w:pStyle w:val="Style2BoldItalic"/>
+        <w:pStyle w:val="2"/>
       </w:pPr>
       <w:r>
         <w:t>Технічне завдання</w:t>
@@ -6262,26 +6262,2886 @@
     </w:p>
     <w:p>
       <w:pPr>
-        <w:pStyle w:val="Style2BoldItalic"/>
+        <w:pStyle w:val="2"/>
       </w:pPr>
-      <w:bookmarkStart w:id="18" w:name="_Toc70264529"/>
-      <w:r>
-        <w:t>Виконання завдання</w:t>
-      </w:r>
-      <w:bookmarkEnd w:id="18"/>
+      <w:r>
+        <w:t>Проектування</w:t>
+      </w:r>
     </w:p>
     <w:p>
       <w:pPr>
         <w:pStyle w:val="a"/>
         <w:ind w:firstLine="540"/>
         <w:rPr>
-          <w:bCs/>
+          <w:rStyle w:val="jlqj4b"/>
         </w:rPr>
       </w:pPr>
       <w:r>
         <w:rPr>
           <w:bCs/>
-        </w:rPr>
+          <w:lang w:val="en-US"/>
+        </w:rPr>
+        <w:t>Event Sourcing</w:t>
+      </w:r>
+      <w:r>
+        <w:rPr>
+          <w:bCs/>
+          <w:lang w:val="en-US"/>
+        </w:rPr>
+        <w:t xml:space="preserve"> (ES)</w:t>
+      </w:r>
+      <w:r>
+        <w:rPr>
+          <w:bCs/>
+          <w:lang w:val="en-US"/>
+        </w:rPr>
+        <w:t xml:space="preserve"> – </w:t>
+      </w:r>
+      <w:r>
+        <w:rPr>
+          <w:rStyle w:val="jlqj4b"/>
+        </w:rPr>
+        <w:t>ц</w:t>
+      </w:r>
+      <w:r>
+        <w:rPr>
+          <w:rStyle w:val="jlqj4b"/>
+        </w:rPr>
+        <w:t>е</w:t>
+      </w:r>
+      <w:r>
+        <w:rPr>
+          <w:rStyle w:val="viiyi"/>
+        </w:rPr>
+        <w:t xml:space="preserve"> </w:t>
+      </w:r>
+      <w:r>
+        <w:rPr>
+          <w:rStyle w:val="jlqj4b"/>
+        </w:rPr>
+        <w:t>підхід</w:t>
+      </w:r>
+      <w:r>
+        <w:rPr>
+          <w:rStyle w:val="viiyi"/>
+        </w:rPr>
+        <w:t xml:space="preserve"> </w:t>
+      </w:r>
+      <w:r>
+        <w:rPr>
+          <w:rStyle w:val="jlqj4b"/>
+        </w:rPr>
+        <w:t>зберігання</w:t>
+      </w:r>
+      <w:r>
+        <w:rPr>
+          <w:rStyle w:val="viiyi"/>
+        </w:rPr>
+        <w:t xml:space="preserve"> </w:t>
+      </w:r>
+      <w:r>
+        <w:rPr>
+          <w:rStyle w:val="jlqj4b"/>
+        </w:rPr>
+        <w:t>даних,</w:t>
+      </w:r>
+      <w:r>
+        <w:rPr>
+          <w:rStyle w:val="viiyi"/>
+        </w:rPr>
+        <w:t xml:space="preserve"> </w:t>
+      </w:r>
+      <w:r>
+        <w:rPr>
+          <w:rStyle w:val="jlqj4b"/>
+        </w:rPr>
+        <w:t>при</w:t>
+      </w:r>
+      <w:r>
+        <w:rPr>
+          <w:rStyle w:val="viiyi"/>
+        </w:rPr>
+        <w:t xml:space="preserve"> </w:t>
+      </w:r>
+      <w:r>
+        <w:rPr>
+          <w:rStyle w:val="jlqj4b"/>
+        </w:rPr>
+        <w:t>якому</w:t>
+      </w:r>
+      <w:r>
+        <w:rPr>
+          <w:rStyle w:val="viiyi"/>
+        </w:rPr>
+        <w:t xml:space="preserve"> </w:t>
+      </w:r>
+      <w:r>
+        <w:rPr>
+          <w:rStyle w:val="jlqj4b"/>
+        </w:rPr>
+        <w:t>замість</w:t>
+      </w:r>
+      <w:r>
+        <w:rPr>
+          <w:rStyle w:val="viiyi"/>
+        </w:rPr>
+        <w:t xml:space="preserve"> </w:t>
+      </w:r>
+      <w:r>
+        <w:rPr>
+          <w:rStyle w:val="jlqj4b"/>
+        </w:rPr>
+        <w:t>кінцевого</w:t>
+      </w:r>
+      <w:r>
+        <w:rPr>
+          <w:rStyle w:val="viiyi"/>
+        </w:rPr>
+        <w:t xml:space="preserve"> </w:t>
+      </w:r>
+      <w:r>
+        <w:rPr>
+          <w:rStyle w:val="jlqj4b"/>
+        </w:rPr>
+        <w:t>результату</w:t>
+      </w:r>
+      <w:r>
+        <w:rPr>
+          <w:rStyle w:val="viiyi"/>
+        </w:rPr>
+        <w:t xml:space="preserve"> </w:t>
+      </w:r>
+      <w:r>
+        <w:rPr>
+          <w:rStyle w:val="jlqj4b"/>
+        </w:rPr>
+        <w:t>зберігається</w:t>
+      </w:r>
+      <w:r>
+        <w:rPr>
+          <w:rStyle w:val="viiyi"/>
+        </w:rPr>
+        <w:t xml:space="preserve"> </w:t>
+      </w:r>
+      <w:r>
+        <w:rPr>
+          <w:rStyle w:val="jlqj4b"/>
+        </w:rPr>
+        <w:t>низка</w:t>
+      </w:r>
+      <w:r>
+        <w:rPr>
+          <w:rStyle w:val="viiyi"/>
+        </w:rPr>
+        <w:t xml:space="preserve"> </w:t>
+      </w:r>
+      <w:r>
+        <w:rPr>
+          <w:rStyle w:val="jlqj4b"/>
+        </w:rPr>
+        <w:t>записів</w:t>
+      </w:r>
+      <w:r>
+        <w:rPr>
+          <w:rStyle w:val="viiyi"/>
+        </w:rPr>
+        <w:t xml:space="preserve"> </w:t>
+      </w:r>
+      <w:r>
+        <w:rPr>
+          <w:rStyle w:val="jlqj4b"/>
+        </w:rPr>
+        <w:t>про події</w:t>
+      </w:r>
+      <w:r>
+        <w:rPr>
+          <w:rStyle w:val="viiyi"/>
+        </w:rPr>
+        <w:t xml:space="preserve"> </w:t>
+      </w:r>
+      <w:r>
+        <w:rPr>
+          <w:rStyle w:val="jlqj4b"/>
+        </w:rPr>
+        <w:t>сталися з</w:t>
+      </w:r>
+      <w:r>
+        <w:rPr>
+          <w:rStyle w:val="viiyi"/>
+        </w:rPr>
+        <w:t xml:space="preserve"> </w:t>
+      </w:r>
+      <w:r>
+        <w:rPr>
+          <w:rStyle w:val="jlqj4b"/>
+        </w:rPr>
+        <w:t>деякою</w:t>
+      </w:r>
+      <w:r>
+        <w:rPr>
+          <w:rStyle w:val="viiyi"/>
+        </w:rPr>
+        <w:t xml:space="preserve"> </w:t>
+      </w:r>
+      <w:r>
+        <w:rPr>
+          <w:rStyle w:val="jlqj4b"/>
+        </w:rPr>
+        <w:t>сутністю.</w:t>
+      </w:r>
+    </w:p>
+    <w:p>
+      <w:pPr>
+        <w:pStyle w:val="a"/>
+        <w:ind w:firstLine="540"/>
+        <w:rPr>
+          <w:bCs/>
+          <w:lang w:val="en-US"/>
+        </w:rPr>
+      </w:pPr>
+      <w:r>
+        <w:rPr>
+          <w:bCs/>
+          <w:lang w:val="en-US"/>
+        </w:rPr>
+        <w:t>Ключові механізми, які як раз і дозволяють будувати різний корисний функціонал наступні:</w:t>
+      </w:r>
+    </w:p>
+    <w:p>
+      <w:pPr>
+        <w:pStyle w:val="15"/>
+        <w:numPr>
+          <w:ilvl w:val="0"/>
+          <w:numId w:val="8"/>
+        </w:numPr>
+        <w:ind w:left="0" w:firstLine="540"/>
+        <w:rPr>
+          <w:rStyle w:val="jlqj4b"/>
+        </w:rPr>
+      </w:pPr>
+      <w:r>
+        <w:rPr>
+          <w:rStyle w:val="jlqj4b"/>
+          <w:lang w:val="uk-UA"/>
+        </w:rPr>
+        <w:t xml:space="preserve"> к</w:t>
+      </w:r>
+      <w:r>
+        <w:rPr>
+          <w:rStyle w:val="jlqj4b"/>
+        </w:rPr>
+        <w:t xml:space="preserve">ожній </w:t>
+      </w:r>
+      <w:r>
+        <w:rPr>
+          <w:rStyle w:val="jlqj4b"/>
+          <w:lang w:val="uk-UA"/>
+        </w:rPr>
+        <w:t>події</w:t>
+      </w:r>
+      <w:r>
+        <w:rPr>
+          <w:rStyle w:val="viiyi"/>
+          <w:lang w:val="uk-UA"/>
+        </w:rPr>
+        <w:t xml:space="preserve"> </w:t>
+      </w:r>
+      <w:r>
+        <w:rPr>
+          <w:rStyle w:val="jlqj4b"/>
+          <w:lang w:val="uk-UA"/>
+        </w:rPr>
+        <w:t>дається</w:t>
+      </w:r>
+      <w:r>
+        <w:rPr>
+          <w:rStyle w:val="viiyi"/>
+          <w:lang w:val="uk-UA"/>
+        </w:rPr>
+        <w:t xml:space="preserve"> </w:t>
+      </w:r>
+      <w:r>
+        <w:rPr>
+          <w:rStyle w:val="jlqj4b"/>
+          <w:lang w:val="uk-UA"/>
+        </w:rPr>
+        <w:t>ім'я,</w:t>
+      </w:r>
+      <w:r>
+        <w:rPr>
+          <w:rStyle w:val="viiyi"/>
+          <w:lang w:val="uk-UA"/>
+        </w:rPr>
+        <w:t xml:space="preserve"> </w:t>
+      </w:r>
+      <w:r>
+        <w:rPr>
+          <w:rStyle w:val="jlqj4b"/>
+          <w:lang w:val="uk-UA"/>
+        </w:rPr>
+        <w:t>яке</w:t>
+      </w:r>
+      <w:r>
+        <w:rPr>
+          <w:rStyle w:val="viiyi"/>
+          <w:lang w:val="uk-UA"/>
+        </w:rPr>
+        <w:t xml:space="preserve"> </w:t>
+      </w:r>
+      <w:r>
+        <w:rPr>
+          <w:rStyle w:val="jlqj4b"/>
+          <w:lang w:val="uk-UA"/>
+        </w:rPr>
+        <w:t>визначає</w:t>
+      </w:r>
+      <w:r>
+        <w:rPr>
+          <w:rStyle w:val="viiyi"/>
+          <w:lang w:val="uk-UA"/>
+        </w:rPr>
+        <w:t xml:space="preserve"> </w:t>
+      </w:r>
+      <w:r>
+        <w:rPr>
+          <w:rStyle w:val="jlqj4b"/>
+          <w:lang w:val="uk-UA"/>
+        </w:rPr>
+        <w:t>його</w:t>
+      </w:r>
+      <w:r>
+        <w:rPr>
+          <w:rStyle w:val="viiyi"/>
+          <w:lang w:val="uk-UA"/>
+        </w:rPr>
+        <w:t xml:space="preserve"> </w:t>
+      </w:r>
+      <w:r>
+        <w:rPr>
+          <w:rStyle w:val="jlqj4b"/>
+          <w:lang w:val="uk-UA"/>
+        </w:rPr>
+        <w:t>значення</w:t>
+      </w:r>
+      <w:r>
+        <w:rPr>
+          <w:rStyle w:val="jlqj4b"/>
+        </w:rPr>
+        <w:t>;</w:t>
+      </w:r>
+    </w:p>
+    <w:p>
+      <w:pPr>
+        <w:pStyle w:val="15"/>
+        <w:numPr>
+          <w:ilvl w:val="0"/>
+          <w:numId w:val="8"/>
+        </w:numPr>
+        <w:ind w:left="0" w:firstLine="540"/>
+        <w:rPr>
+          <w:rStyle w:val="jlqj4b"/>
+        </w:rPr>
+      </w:pPr>
+      <w:r>
+        <w:rPr>
+          <w:rStyle w:val="jlqj4b"/>
+          <w:lang w:val="uk-UA"/>
+        </w:rPr>
+        <w:t xml:space="preserve"> н</w:t>
+      </w:r>
+      <w:r>
+        <w:rPr>
+          <w:rStyle w:val="jlqj4b"/>
+          <w:lang w:val="uk-UA"/>
+        </w:rPr>
+        <w:t>емає</w:t>
+      </w:r>
+      <w:r>
+        <w:rPr>
+          <w:rStyle w:val="viiyi"/>
+          <w:lang w:val="uk-UA"/>
+        </w:rPr>
+        <w:t xml:space="preserve"> </w:t>
+      </w:r>
+      <w:r>
+        <w:rPr>
+          <w:rStyle w:val="jlqj4b"/>
+          <w:lang w:val="uk-UA"/>
+        </w:rPr>
+        <w:t>обмежень</w:t>
+      </w:r>
+      <w:r>
+        <w:rPr>
+          <w:rStyle w:val="viiyi"/>
+          <w:lang w:val="uk-UA"/>
+        </w:rPr>
+        <w:t xml:space="preserve"> </w:t>
+      </w:r>
+      <w:r>
+        <w:rPr>
+          <w:rStyle w:val="jlqj4b"/>
+          <w:lang w:val="uk-UA"/>
+        </w:rPr>
+        <w:t>на</w:t>
+      </w:r>
+      <w:r>
+        <w:rPr>
+          <w:rStyle w:val="viiyi"/>
+          <w:lang w:val="uk-UA"/>
+        </w:rPr>
+        <w:t xml:space="preserve"> </w:t>
+      </w:r>
+      <w:r>
+        <w:rPr>
+          <w:rStyle w:val="jlqj4b"/>
+          <w:lang w:val="uk-UA"/>
+        </w:rPr>
+        <w:t>кількість</w:t>
+      </w:r>
+      <w:r>
+        <w:rPr>
+          <w:rStyle w:val="viiyi"/>
+          <w:lang w:val="uk-UA"/>
+        </w:rPr>
+        <w:t xml:space="preserve"> </w:t>
+      </w:r>
+      <w:r>
+        <w:rPr>
+          <w:rStyle w:val="jlqj4b"/>
+          <w:lang w:val="uk-UA"/>
+        </w:rPr>
+        <w:t>подій</w:t>
+      </w:r>
+      <w:r>
+        <w:rPr>
+          <w:rStyle w:val="viiyi"/>
+          <w:lang w:val="uk-UA"/>
+        </w:rPr>
+        <w:t xml:space="preserve"> </w:t>
+      </w:r>
+      <w:r>
+        <w:rPr>
+          <w:rStyle w:val="jlqj4b"/>
+          <w:lang w:val="uk-UA"/>
+        </w:rPr>
+        <w:t>для</w:t>
+      </w:r>
+      <w:r>
+        <w:rPr>
+          <w:rStyle w:val="viiyi"/>
+          <w:lang w:val="uk-UA"/>
+        </w:rPr>
+        <w:t xml:space="preserve"> </w:t>
+      </w:r>
+      <w:r>
+        <w:rPr>
+          <w:rStyle w:val="jlqj4b"/>
+          <w:lang w:val="uk-UA"/>
+        </w:rPr>
+        <w:t>сутності.</w:t>
+      </w:r>
+      <w:r>
+        <w:rPr>
+          <w:rStyle w:val="viiyi"/>
+          <w:lang w:val="uk-UA"/>
+        </w:rPr>
+        <w:t xml:space="preserve"> </w:t>
+      </w:r>
+      <w:r>
+        <w:rPr>
+          <w:rStyle w:val="jlqj4b"/>
+          <w:lang w:val="uk-UA"/>
+        </w:rPr>
+        <w:t>Відповідно</w:t>
+      </w:r>
+      <w:r>
+        <w:rPr>
+          <w:rStyle w:val="viiyi"/>
+          <w:lang w:val="uk-UA"/>
+        </w:rPr>
+        <w:t xml:space="preserve"> </w:t>
+      </w:r>
+      <w:r>
+        <w:rPr>
+          <w:rStyle w:val="jlqj4b"/>
+          <w:lang w:val="uk-UA"/>
+        </w:rPr>
+        <w:t>нові</w:t>
+      </w:r>
+      <w:r>
+        <w:rPr>
+          <w:rStyle w:val="viiyi"/>
+          <w:lang w:val="uk-UA"/>
+        </w:rPr>
+        <w:t xml:space="preserve"> </w:t>
+      </w:r>
+      <w:r>
+        <w:rPr>
+          <w:rStyle w:val="jlqj4b"/>
+          <w:lang w:val="uk-UA"/>
+        </w:rPr>
+        <w:t>події</w:t>
+      </w:r>
+      <w:r>
+        <w:rPr>
+          <w:rStyle w:val="viiyi"/>
+          <w:lang w:val="uk-UA"/>
+        </w:rPr>
+        <w:t xml:space="preserve"> </w:t>
+      </w:r>
+      <w:r>
+        <w:rPr>
+          <w:rStyle w:val="jlqj4b"/>
+          <w:lang w:val="uk-UA"/>
+        </w:rPr>
+        <w:t>можуть</w:t>
+      </w:r>
+      <w:r>
+        <w:rPr>
+          <w:rStyle w:val="viiyi"/>
+          <w:lang w:val="uk-UA"/>
+        </w:rPr>
+        <w:t xml:space="preserve"> </w:t>
+      </w:r>
+      <w:r>
+        <w:rPr>
+          <w:rStyle w:val="jlqj4b"/>
+          <w:lang w:val="uk-UA"/>
+        </w:rPr>
+        <w:t>відображати,</w:t>
+      </w:r>
+      <w:r>
+        <w:rPr>
+          <w:rStyle w:val="viiyi"/>
+          <w:lang w:val="uk-UA"/>
+        </w:rPr>
+        <w:t xml:space="preserve"> </w:t>
+      </w:r>
+      <w:r>
+        <w:rPr>
+          <w:rStyle w:val="jlqj4b"/>
+          <w:lang w:val="uk-UA"/>
+        </w:rPr>
+        <w:t>як</w:t>
+      </w:r>
+      <w:r>
+        <w:rPr>
+          <w:rStyle w:val="viiyi"/>
+          <w:lang w:val="uk-UA"/>
+        </w:rPr>
+        <w:t xml:space="preserve"> </w:t>
+      </w:r>
+      <w:r>
+        <w:rPr>
+          <w:rStyle w:val="jlqj4b"/>
+          <w:lang w:val="uk-UA"/>
+        </w:rPr>
+        <w:t>і</w:t>
+      </w:r>
+      <w:r>
+        <w:rPr>
+          <w:rStyle w:val="viiyi"/>
+          <w:lang w:val="uk-UA"/>
+        </w:rPr>
+        <w:t xml:space="preserve"> </w:t>
+      </w:r>
+      <w:r>
+        <w:rPr>
+          <w:rStyle w:val="jlqj4b"/>
+          <w:lang w:val="uk-UA"/>
+        </w:rPr>
+        <w:t>нові</w:t>
+      </w:r>
+      <w:r>
+        <w:rPr>
+          <w:rStyle w:val="viiyi"/>
+          <w:lang w:val="uk-UA"/>
+        </w:rPr>
+        <w:t xml:space="preserve"> </w:t>
+      </w:r>
+      <w:r>
+        <w:rPr>
+          <w:rStyle w:val="jlqj4b"/>
+          <w:lang w:val="uk-UA"/>
+        </w:rPr>
+        <w:t>види</w:t>
+      </w:r>
+      <w:r>
+        <w:rPr>
+          <w:rStyle w:val="viiyi"/>
+          <w:lang w:val="uk-UA"/>
+        </w:rPr>
+        <w:t xml:space="preserve"> </w:t>
+      </w:r>
+      <w:r>
+        <w:rPr>
+          <w:rStyle w:val="jlqj4b"/>
+          <w:lang w:val="uk-UA"/>
+        </w:rPr>
+        <w:t>вчинених дій,</w:t>
+      </w:r>
+      <w:r>
+        <w:rPr>
+          <w:rStyle w:val="viiyi"/>
+          <w:lang w:val="uk-UA"/>
+        </w:rPr>
+        <w:t xml:space="preserve"> </w:t>
+      </w:r>
+      <w:r>
+        <w:rPr>
+          <w:rStyle w:val="jlqj4b"/>
+          <w:lang w:val="uk-UA"/>
+        </w:rPr>
+        <w:t>так</w:t>
+      </w:r>
+      <w:r>
+        <w:rPr>
+          <w:rStyle w:val="viiyi"/>
+          <w:lang w:val="uk-UA"/>
+        </w:rPr>
+        <w:t xml:space="preserve"> </w:t>
+      </w:r>
+      <w:r>
+        <w:rPr>
+          <w:rStyle w:val="jlqj4b"/>
+          <w:lang w:val="uk-UA"/>
+        </w:rPr>
+        <w:t>і</w:t>
+      </w:r>
+      <w:r>
+        <w:rPr>
+          <w:rStyle w:val="viiyi"/>
+          <w:lang w:val="uk-UA"/>
+        </w:rPr>
+        <w:t xml:space="preserve"> </w:t>
+      </w:r>
+      <w:r>
+        <w:rPr>
+          <w:rStyle w:val="jlqj4b"/>
+          <w:lang w:val="uk-UA"/>
+        </w:rPr>
+        <w:t>розширювати</w:t>
+      </w:r>
+      <w:r>
+        <w:rPr>
+          <w:rStyle w:val="viiyi"/>
+          <w:lang w:val="uk-UA"/>
+        </w:rPr>
+        <w:t xml:space="preserve"> </w:t>
+      </w:r>
+      <w:r>
+        <w:rPr>
+          <w:rStyle w:val="jlqj4b"/>
+          <w:lang w:val="uk-UA"/>
+        </w:rPr>
+        <w:t>вже</w:t>
+      </w:r>
+      <w:r>
+        <w:rPr>
+          <w:rStyle w:val="viiyi"/>
+          <w:lang w:val="uk-UA"/>
+        </w:rPr>
+        <w:t xml:space="preserve"> </w:t>
+      </w:r>
+      <w:r>
+        <w:rPr>
+          <w:rStyle w:val="jlqj4b"/>
+          <w:lang w:val="uk-UA"/>
+        </w:rPr>
+        <w:t>існуючі</w:t>
+      </w:r>
+      <w:r>
+        <w:rPr>
+          <w:rStyle w:val="jlqj4b"/>
+        </w:rPr>
+        <w:t>;</w:t>
+      </w:r>
+    </w:p>
+    <w:p>
+      <w:pPr>
+        <w:pStyle w:val="15"/>
+        <w:numPr>
+          <w:ilvl w:val="0"/>
+          <w:numId w:val="8"/>
+        </w:numPr>
+        <w:ind w:left="0" w:firstLine="540"/>
+        <w:rPr>
+          <w:bCs/>
+        </w:rPr>
+      </w:pPr>
+      <w:r>
+        <w:rPr>
+          <w:rStyle w:val="jlqj4b"/>
+          <w:lang w:val="uk-UA"/>
+        </w:rPr>
+        <w:t xml:space="preserve"> п</w:t>
+      </w:r>
+      <w:r>
+        <w:rPr>
+          <w:rStyle w:val="jlqj4b"/>
+          <w:lang w:val="uk-UA"/>
+        </w:rPr>
+        <w:t xml:space="preserve">одії, що </w:t>
+      </w:r>
+      <w:r>
+        <w:rPr>
+          <w:rStyle w:val="jlqj4b"/>
+          <w:lang w:val="uk-UA"/>
+        </w:rPr>
+        <w:t xml:space="preserve">вже </w:t>
+      </w:r>
+      <w:r>
+        <w:rPr>
+          <w:rStyle w:val="jlqj4b"/>
+          <w:lang w:val="uk-UA"/>
+        </w:rPr>
+        <w:t>відбулися</w:t>
+      </w:r>
+      <w:r>
+        <w:rPr>
+          <w:rStyle w:val="viiyi"/>
+          <w:lang w:val="uk-UA"/>
+        </w:rPr>
+        <w:t xml:space="preserve"> </w:t>
+      </w:r>
+      <w:r>
+        <w:rPr>
+          <w:rStyle w:val="jlqj4b"/>
+          <w:lang w:val="uk-UA"/>
+        </w:rPr>
+        <w:t>незмінні</w:t>
+      </w:r>
+      <w:r>
+        <w:rPr>
+          <w:rStyle w:val="jlqj4b"/>
+          <w:lang w:val="uk-UA"/>
+        </w:rPr>
+        <w:t>.</w:t>
+      </w:r>
+    </w:p>
+    <w:p>
+      <w:pPr>
+        <w:pStyle w:val="a"/>
+        <w:ind w:firstLine="540"/>
+        <w:rPr>
+          <w:rStyle w:val="jlqj4b"/>
+        </w:rPr>
+      </w:pPr>
+      <w:r>
+        <w:rPr>
+          <w:rStyle w:val="jlqj4b"/>
+        </w:rPr>
+        <w:t>Ми можемо дістати</w:t>
+      </w:r>
+      <w:r>
+        <w:rPr>
+          <w:rStyle w:val="jlqj4b"/>
+        </w:rPr>
+        <w:t xml:space="preserve"> з бази даних </w:t>
+      </w:r>
+      <w:r>
+        <w:rPr>
+          <w:rStyle w:val="jlqj4b"/>
+        </w:rPr>
+        <w:t>стан програми, щоб з’ясувати поточний стан світу, і це відповідає на багато питань.</w:t>
+      </w:r>
+      <w:r>
+        <w:rPr>
+          <w:rStyle w:val="viiyi"/>
+        </w:rPr>
+        <w:t xml:space="preserve"> </w:t>
+      </w:r>
+      <w:r>
+        <w:rPr>
+          <w:rStyle w:val="jlqj4b"/>
+        </w:rPr>
+        <w:t>Однак бувають випадки, коли ми не просто хочемо побачити, де ми перебуваємо, ми також хочемо знати, як ми туди потрапили.</w:t>
+      </w:r>
+    </w:p>
+    <w:p>
+      <w:pPr>
+        <w:pStyle w:val="a"/>
+        <w:ind w:firstLine="540"/>
+        <w:rPr>
+          <w:rStyle w:val="jlqj4b"/>
+        </w:rPr>
+      </w:pPr>
+      <w:r>
+        <w:rPr>
+          <w:rStyle w:val="jlqj4b"/>
+          <w:lang w:val="en-US"/>
+        </w:rPr>
+        <w:t xml:space="preserve">Event Sourcing </w:t>
+      </w:r>
+      <w:r>
+        <w:rPr>
+          <w:rStyle w:val="jlqj4b"/>
+        </w:rPr>
+        <w:t>гарантує,</w:t>
+      </w:r>
+      <w:r>
+        <w:rPr>
+          <w:rStyle w:val="jlqj4b"/>
+          <w:lang w:val="en-US"/>
+        </w:rPr>
+        <w:t xml:space="preserve"> </w:t>
+      </w:r>
+      <w:r>
+        <w:rPr>
+          <w:rStyle w:val="jlqj4b"/>
+        </w:rPr>
+        <w:t>що всі зміни стану програми зберігаються як послідовність подій.</w:t>
+      </w:r>
+      <w:r>
+        <w:rPr>
+          <w:rStyle w:val="viiyi"/>
+        </w:rPr>
+        <w:t xml:space="preserve"> </w:t>
+      </w:r>
+      <w:r>
+        <w:rPr>
+          <w:rStyle w:val="jlqj4b"/>
+        </w:rPr>
+        <w:t>Ми можемо</w:t>
+      </w:r>
+      <w:r>
+        <w:rPr>
+          <w:rStyle w:val="jlqj4b"/>
+        </w:rPr>
+        <w:t xml:space="preserve"> не просто діставати</w:t>
+      </w:r>
+      <w:r>
+        <w:rPr>
+          <w:rStyle w:val="jlqj4b"/>
+        </w:rPr>
+        <w:t xml:space="preserve"> ці події</w:t>
+      </w:r>
+      <w:r>
+        <w:rPr>
+          <w:rStyle w:val="jlqj4b"/>
+        </w:rPr>
+        <w:t xml:space="preserve"> з бази в сенсі як набір певних логів, але</w:t>
+      </w:r>
+      <w:r>
+        <w:rPr>
+          <w:rStyle w:val="jlqj4b"/>
+        </w:rPr>
+        <w:t xml:space="preserve"> також можемо використовувати журнал подій для реконструкції минулих станів і як основу для автоматичного налаштування стану для боротьби із зворотними змінами.</w:t>
+      </w:r>
+    </w:p>
+    <w:p>
+      <w:pPr>
+        <w:pStyle w:val="a"/>
+        <w:ind w:firstLine="540"/>
+        <w:rPr>
+          <w:rStyle w:val="jlqj4b"/>
+        </w:rPr>
+      </w:pPr>
+      <w:r>
+        <w:rPr>
+          <w:rStyle w:val="jlqj4b"/>
+        </w:rPr>
+        <w:lastRenderedPageBreak/>
+        <w:t xml:space="preserve">Основна ідея </w:t>
+      </w:r>
+      <w:r>
+        <w:rPr>
+          <w:rStyle w:val="jlqj4b"/>
+          <w:lang w:val="en-US"/>
+        </w:rPr>
+        <w:t>ES</w:t>
+      </w:r>
+      <w:r>
+        <w:rPr>
+          <w:rStyle w:val="jlqj4b"/>
+        </w:rPr>
+        <w:t xml:space="preserve"> полягає в тому, що кожна зміна стану програми фіксується в об’єкті події, і що ці об’єкти подій самі зберігаються в тій послідовності, в якій вони були застосовані протягом того самого періоду життя, що і сам стан програми.</w:t>
+      </w:r>
+    </w:p>
+    <w:p>
+      <w:pPr>
+        <w:pStyle w:val="a"/>
+        <w:ind w:firstLine="540"/>
+        <w:rPr>
+          <w:rStyle w:val="jlqj4b"/>
+        </w:rPr>
+      </w:pPr>
+      <w:r>
+        <w:rPr>
+          <w:rStyle w:val="jlqj4b"/>
+        </w:rPr>
+        <w:t>Р</w:t>
+      </w:r>
+      <w:r>
+        <w:rPr>
+          <w:rStyle w:val="jlqj4b"/>
+        </w:rPr>
+        <w:t>озглянемо простий приклад із повідомленнями про доставку.</w:t>
+      </w:r>
+      <w:r>
+        <w:rPr>
+          <w:rStyle w:val="viiyi"/>
+        </w:rPr>
+        <w:t xml:space="preserve"> </w:t>
+      </w:r>
+      <w:r>
+        <w:rPr>
+          <w:rStyle w:val="jlqj4b"/>
+        </w:rPr>
+        <w:t>У цьому прикладі ми маємо багато кораблів у відкритому морі, і ми повинні знати, де вони знаходяться.</w:t>
+      </w:r>
+      <w:r>
+        <w:rPr>
+          <w:rStyle w:val="viiyi"/>
+        </w:rPr>
+        <w:t xml:space="preserve"> </w:t>
+      </w:r>
+      <w:r>
+        <w:rPr>
+          <w:rStyle w:val="jlqj4b"/>
+        </w:rPr>
+        <w:t xml:space="preserve">Простий спосіб зробити це </w:t>
+      </w:r>
+      <w:r>
+        <w:rPr>
+          <w:rStyle w:val="jlqj4b"/>
+        </w:rPr>
+        <w:t>–</w:t>
+      </w:r>
+      <w:r>
+        <w:rPr>
+          <w:rStyle w:val="jlqj4b"/>
+        </w:rPr>
+        <w:t xml:space="preserve"> мати програму відстеження з методами, які дозволять нам визначити, коли корабель прибуває </w:t>
+      </w:r>
+      <w:r>
+        <w:rPr>
+          <w:rStyle w:val="jlqj4b"/>
+        </w:rPr>
+        <w:t>у порт</w:t>
+      </w:r>
+      <w:r>
+        <w:rPr>
+          <w:rStyle w:val="jlqj4b"/>
+        </w:rPr>
+        <w:t xml:space="preserve"> </w:t>
+      </w:r>
+      <w:r>
+        <w:rPr>
+          <w:rStyle w:val="jlqj4b"/>
+        </w:rPr>
+        <w:t>або</w:t>
+      </w:r>
+      <w:r>
+        <w:rPr>
+          <w:rStyle w:val="jlqj4b"/>
+        </w:rPr>
+        <w:t xml:space="preserve"> відбуває від нього</w:t>
+      </w:r>
+      <w:r>
+        <w:rPr>
+          <w:rStyle w:val="jlqj4b"/>
+        </w:rPr>
+        <w:t>.</w:t>
+      </w:r>
+    </w:p>
+    <w:p>
+      <w:pPr>
+        <w:pStyle w:val="a"/>
+        <w:ind w:firstLine="540"/>
+        <w:rPr>
+          <w:rStyle w:val="jlqj4b"/>
+        </w:rPr>
+      </w:pPr>
+    </w:p>
+    <w:p>
+      <w:pPr>
+        <w:pStyle w:val="IMG"/>
+        <w:rPr>
+          <w:rStyle w:val="jlqj4b"/>
+        </w:rPr>
+      </w:pPr>
+      <w:r>
+        <w:rPr>
+          <w:noProof/>
+        </w:rPr>
+        <w:drawing>
+          <wp:inline distT="0" distB="0" distL="0" distR="0" wp14:anchorId="16485B75" wp14:editId="152E2738">
+            <wp:extent cx="3893820" cy="1264920"/>
+            <wp:effectExtent l="0" t="0" r="0" b="0"/>
+            <wp:docPr id="117" name="Picture 117"/>
+            <wp:cNvGraphicFramePr>
+              <a:graphicFrameLocks xmlns:a="http://schemas.openxmlformats.org/drawingml/2006/main" noChangeAspect="1"/>
+            </wp:cNvGraphicFramePr>
+            <a:graphic xmlns:a="http://schemas.openxmlformats.org/drawingml/2006/main">
+              <a:graphicData uri="http://schemas.openxmlformats.org/drawingml/2006/picture">
+                <pic:pic xmlns:pic="http://schemas.openxmlformats.org/drawingml/2006/picture">
+                  <pic:nvPicPr>
+                    <pic:cNvPr id="0" name="Picture 1"/>
+                    <pic:cNvPicPr>
+                      <a:picLocks noChangeAspect="1" noChangeArrowheads="1"/>
+                    </pic:cNvPicPr>
+                  </pic:nvPicPr>
+                  <pic:blipFill>
+                    <a:blip r:embed="rId9">
+                      <a:extLst>
+                        <a:ext uri="{28A0092B-C50C-407E-A947-70E740481C1C}">
+                          <a14:useLocalDpi xmlns:a14="http://schemas.microsoft.com/office/drawing/2010/main" val="0"/>
+                        </a:ext>
+                      </a:extLst>
+                    </a:blip>
+                    <a:srcRect/>
+                    <a:stretch>
+                      <a:fillRect/>
+                    </a:stretch>
+                  </pic:blipFill>
+                  <pic:spPr bwMode="auto">
+                    <a:xfrm>
+                      <a:off x="0" y="0"/>
+                      <a:ext cx="3893820" cy="1264920"/>
+                    </a:xfrm>
+                    <a:prstGeom prst="rect">
+                      <a:avLst/>
+                    </a:prstGeom>
+                    <a:noFill/>
+                    <a:ln>
+                      <a:noFill/>
+                    </a:ln>
+                  </pic:spPr>
+                </pic:pic>
+              </a:graphicData>
+            </a:graphic>
+          </wp:inline>
+        </w:drawing>
+      </w:r>
+    </w:p>
+    <w:p>
+      <w:pPr>
+        <w:pStyle w:val="a"/>
+        <w:ind w:firstLine="540"/>
+        <w:jc w:val="center"/>
+        <w:rPr>
+          <w:rStyle w:val="jlqj4b"/>
+        </w:rPr>
+      </w:pPr>
+      <w:r>
+        <w:rPr>
+          <w:rStyle w:val="jlqj4b"/>
+        </w:rPr>
+        <w:t xml:space="preserve">Рисунок </w:t>
+      </w:r>
+      <w:r>
+        <w:rPr>
+          <w:rStyle w:val="jlqj4b"/>
+          <w:lang w:val="en-US"/>
+        </w:rPr>
+        <w:t>1</w:t>
+      </w:r>
+      <w:r>
+        <w:rPr>
+          <w:rStyle w:val="jlqj4b"/>
+        </w:rPr>
+        <w:t xml:space="preserve"> – </w:t>
+      </w:r>
+      <w:r>
+        <w:rPr>
+          <w:rStyle w:val="jlqj4b"/>
+        </w:rPr>
+        <w:t>П</w:t>
+      </w:r>
+      <w:r>
+        <w:rPr>
+          <w:rStyle w:val="jlqj4b"/>
+        </w:rPr>
+        <w:t xml:space="preserve">ростий інтерфейс для відстеження руху </w:t>
+      </w:r>
+      <w:r>
+        <w:rPr>
+          <w:rStyle w:val="jlqj4b"/>
+        </w:rPr>
+        <w:t>суден</w:t>
+      </w:r>
+    </w:p>
+    <w:p>
+      <w:pPr>
+        <w:pStyle w:val="a"/>
+        <w:ind w:firstLine="540"/>
+        <w:rPr>
+          <w:rStyle w:val="jlqj4b"/>
+        </w:rPr>
+      </w:pPr>
+    </w:p>
+    <w:p>
+      <w:pPr>
+        <w:pStyle w:val="a"/>
+        <w:ind w:firstLine="540"/>
+        <w:rPr>
+          <w:rStyle w:val="jlqj4b"/>
+        </w:rPr>
+      </w:pPr>
+      <w:r>
+        <w:rPr>
+          <w:rStyle w:val="jlqj4b"/>
+        </w:rPr>
+        <w:t>У цьому випадку,</w:t>
+      </w:r>
+      <w:r>
+        <w:rPr>
+          <w:rStyle w:val="jlqj4b"/>
+        </w:rPr>
+        <w:t xml:space="preserve"> при виклику</w:t>
+      </w:r>
+      <w:r>
+        <w:rPr>
+          <w:rStyle w:val="jlqj4b"/>
+        </w:rPr>
+        <w:t xml:space="preserve"> </w:t>
+      </w:r>
+      <w:r>
+        <w:rPr>
+          <w:rStyle w:val="jlqj4b"/>
+          <w:lang w:val="en-US"/>
+        </w:rPr>
+        <w:t>TrackingService</w:t>
+      </w:r>
+      <w:r>
+        <w:rPr>
+          <w:rStyle w:val="jlqj4b"/>
+        </w:rPr>
+        <w:t xml:space="preserve">, </w:t>
+      </w:r>
+      <w:r>
+        <w:rPr>
+          <w:rStyle w:val="jlqj4b"/>
+        </w:rPr>
+        <w:t xml:space="preserve">він </w:t>
+      </w:r>
+      <w:r>
+        <w:rPr>
+          <w:rStyle w:val="jlqj4b"/>
+        </w:rPr>
+        <w:t xml:space="preserve">знаходить відповідне судно та оновлює </w:t>
+      </w:r>
+      <w:r>
+        <w:rPr>
+          <w:rStyle w:val="jlqj4b"/>
+        </w:rPr>
+        <w:t>його</w:t>
+      </w:r>
+      <w:r>
+        <w:rPr>
+          <w:rStyle w:val="jlqj4b"/>
+        </w:rPr>
+        <w:t xml:space="preserve"> місцезнаходження. </w:t>
+      </w:r>
+      <w:r>
+        <w:rPr>
+          <w:rStyle w:val="jlqj4b"/>
+        </w:rPr>
+        <w:t>Програмні</w:t>
+      </w:r>
+      <w:r>
+        <w:rPr>
+          <w:rStyle w:val="jlqj4b"/>
+        </w:rPr>
+        <w:t xml:space="preserve"> об'єкти </w:t>
+      </w:r>
+      <w:r>
+        <w:rPr>
+          <w:rStyle w:val="jlqj4b"/>
+        </w:rPr>
+        <w:t xml:space="preserve">кораблів </w:t>
+      </w:r>
+      <w:r>
+        <w:rPr>
+          <w:rStyle w:val="jlqj4b"/>
+        </w:rPr>
+        <w:t xml:space="preserve">фіксують поточний відомий </w:t>
+      </w:r>
+      <w:r>
+        <w:rPr>
+          <w:rStyle w:val="jlqj4b"/>
+        </w:rPr>
+        <w:t xml:space="preserve">їх </w:t>
+      </w:r>
+      <w:r>
+        <w:rPr>
+          <w:rStyle w:val="jlqj4b"/>
+        </w:rPr>
+        <w:t>стан.</w:t>
+      </w:r>
+      <w:r>
+        <w:rPr>
+          <w:rStyle w:val="jlqj4b"/>
+        </w:rPr>
+        <w:t xml:space="preserve"> </w:t>
+      </w:r>
+      <w:r>
+        <w:rPr>
+          <w:rStyle w:val="jlqj4b"/>
+          <w:lang w:val="en-US"/>
+        </w:rPr>
+        <w:t>ES</w:t>
+      </w:r>
+      <w:r>
+        <w:rPr>
+          <w:rStyle w:val="jlqj4b"/>
+        </w:rPr>
+        <w:t xml:space="preserve"> додає </w:t>
+      </w:r>
+      <w:r>
+        <w:rPr>
+          <w:rStyle w:val="jlqj4b"/>
+        </w:rPr>
+        <w:t>ще один</w:t>
+      </w:r>
+      <w:r>
+        <w:rPr>
+          <w:rStyle w:val="jlqj4b"/>
+          <w:lang w:val="en-US"/>
+        </w:rPr>
+        <w:t xml:space="preserve"> </w:t>
+      </w:r>
+      <w:r>
+        <w:rPr>
+          <w:rStyle w:val="jlqj4b"/>
+        </w:rPr>
+        <w:t>крок до цього процесу.</w:t>
+      </w:r>
+      <w:r>
+        <w:rPr>
+          <w:rStyle w:val="viiyi"/>
+        </w:rPr>
+        <w:t xml:space="preserve"> </w:t>
+      </w:r>
+      <w:r>
+        <w:rPr>
+          <w:rStyle w:val="jlqj4b"/>
+        </w:rPr>
+        <w:t xml:space="preserve">Тепер </w:t>
+      </w:r>
+      <w:r>
+        <w:rPr>
+          <w:rStyle w:val="jlqj4b"/>
+        </w:rPr>
+        <w:t>сервіс</w:t>
+      </w:r>
+      <w:r>
+        <w:rPr>
+          <w:rStyle w:val="jlqj4b"/>
+        </w:rPr>
+        <w:t xml:space="preserve"> створює об'єкт події для запису змін та обробляє його для оновлення</w:t>
+      </w:r>
+      <w:r>
+        <w:rPr>
+          <w:rStyle w:val="jlqj4b"/>
+        </w:rPr>
+        <w:t xml:space="preserve"> інформації корабля</w:t>
+      </w:r>
+      <w:r>
+        <w:rPr>
+          <w:rStyle w:val="jlqj4b"/>
+        </w:rPr>
+        <w:t>.</w:t>
+      </w:r>
+      <w:r>
+        <w:rPr>
+          <w:rStyle w:val="jlqj4b"/>
+        </w:rPr>
+        <w:t xml:space="preserve"> Тобто, первинним для оновлення інформації про судно є подія, що спричиняє це оновлення. Ми використовуємо об’єкт події для побудови подальшої логіки в сервісному класі. </w:t>
+      </w:r>
+      <w:r>
+        <w:rPr>
+          <w:rStyle w:val="jlqj4b"/>
+          <w:lang w:val="en-US"/>
+        </w:rPr>
+        <w:t xml:space="preserve">TrackingService </w:t>
+      </w:r>
+      <w:r>
+        <w:rPr>
+          <w:rStyle w:val="jlqj4b"/>
+        </w:rPr>
+        <w:t xml:space="preserve">отримує потрібну для оновлення інформацію з </w:t>
+      </w:r>
+      <w:r>
+        <w:rPr>
+          <w:rStyle w:val="jlqj4b"/>
+          <w:lang w:val="en-US"/>
+        </w:rPr>
+        <w:t xml:space="preserve">ShippingEvent, </w:t>
+      </w:r>
+      <w:r>
+        <w:rPr>
+          <w:rStyle w:val="jlqj4b"/>
+        </w:rPr>
+        <w:t>і вже на цій основі будує подальшу логіку.</w:t>
+      </w:r>
+    </w:p>
+    <w:p>
+      <w:pPr>
+        <w:pStyle w:val="IMG"/>
+        <w:rPr>
+          <w:lang w:val="ru-RU"/>
+        </w:rPr>
+      </w:pPr>
+      <w:r>
+        <w:rPr>
+          <w:noProof/>
+        </w:rPr>
+        <w:lastRenderedPageBreak/>
+        <w:drawing>
+          <wp:inline distT="0" distB="0" distL="0" distR="0" wp14:anchorId="3D91399D" wp14:editId="5BE19545">
+            <wp:extent cx="4297680" cy="4069080"/>
+            <wp:effectExtent l="0" t="0" r="7620" b="7620"/>
+            <wp:docPr id="118" name="Picture 118"/>
+            <wp:cNvGraphicFramePr>
+              <a:graphicFrameLocks xmlns:a="http://schemas.openxmlformats.org/drawingml/2006/main" noChangeAspect="1"/>
+            </wp:cNvGraphicFramePr>
+            <a:graphic xmlns:a="http://schemas.openxmlformats.org/drawingml/2006/main">
+              <a:graphicData uri="http://schemas.openxmlformats.org/drawingml/2006/picture">
+                <pic:pic xmlns:pic="http://schemas.openxmlformats.org/drawingml/2006/picture">
+                  <pic:nvPicPr>
+                    <pic:cNvPr id="0" name="Picture 3"/>
+                    <pic:cNvPicPr>
+                      <a:picLocks noChangeAspect="1" noChangeArrowheads="1"/>
+                    </pic:cNvPicPr>
+                  </pic:nvPicPr>
+                  <pic:blipFill>
+                    <a:blip r:embed="rId10">
+                      <a:extLst>
+                        <a:ext uri="{28A0092B-C50C-407E-A947-70E740481C1C}">
+                          <a14:useLocalDpi xmlns:a14="http://schemas.microsoft.com/office/drawing/2010/main" val="0"/>
+                        </a:ext>
+                      </a:extLst>
+                    </a:blip>
+                    <a:srcRect/>
+                    <a:stretch>
+                      <a:fillRect/>
+                    </a:stretch>
+                  </pic:blipFill>
+                  <pic:spPr bwMode="auto">
+                    <a:xfrm>
+                      <a:off x="0" y="0"/>
+                      <a:ext cx="4297680" cy="4069080"/>
+                    </a:xfrm>
+                    <a:prstGeom prst="rect">
+                      <a:avLst/>
+                    </a:prstGeom>
+                    <a:noFill/>
+                    <a:ln>
+                      <a:noFill/>
+                    </a:ln>
+                  </pic:spPr>
+                </pic:pic>
+              </a:graphicData>
+            </a:graphic>
+          </wp:inline>
+        </w:drawing>
+      </w:r>
+      <w:r>
+        <w:t xml:space="preserve"> </w:t>
+      </w:r>
+      <w:r>
+        <w:br/>
+        <w:t xml:space="preserve">Рисунок </w:t>
+      </w:r>
+      <w:r>
+        <w:t>2</w:t>
+      </w:r>
+      <w:r>
+        <w:t xml:space="preserve"> – </w:t>
+      </w:r>
+      <w:r>
+        <w:rPr>
+          <w:rStyle w:val="jlqj4b"/>
+        </w:rPr>
+        <w:t>Використання події для фіксації змін</w:t>
+      </w:r>
+      <w:r>
+        <w:t xml:space="preserve"> </w:t>
+      </w:r>
+    </w:p>
+    <w:p>
+      <w:pPr>
+        <w:pStyle w:val="a"/>
+        <w:ind w:firstLine="540"/>
+        <w:rPr>
+          <w:rStyle w:val="jlqj4b"/>
+        </w:rPr>
+      </w:pPr>
+      <w:r>
+        <w:rPr>
+          <w:rStyle w:val="jlqj4b"/>
+        </w:rPr>
+        <w:t>Якщо дивитись лише на обробку,</w:t>
+      </w:r>
+      <w:r>
+        <w:rPr>
+          <w:rStyle w:val="jlqj4b"/>
+        </w:rPr>
+        <w:t xml:space="preserve"> то</w:t>
+      </w:r>
+      <w:r>
+        <w:rPr>
+          <w:rStyle w:val="jlqj4b"/>
+        </w:rPr>
+        <w:t xml:space="preserve"> це лише </w:t>
+      </w:r>
+      <w:r>
+        <w:rPr>
+          <w:rStyle w:val="jlqj4b"/>
+        </w:rPr>
+        <w:t>зайвий</w:t>
+      </w:r>
+      <w:r>
+        <w:rPr>
+          <w:rStyle w:val="jlqj4b"/>
+        </w:rPr>
+        <w:t xml:space="preserve"> рівень</w:t>
+      </w:r>
+      <w:r>
+        <w:rPr>
+          <w:rStyle w:val="jlqj4b"/>
+        </w:rPr>
+        <w:t xml:space="preserve"> опосередкованості</w:t>
+      </w:r>
+      <w:r>
+        <w:rPr>
+          <w:rStyle w:val="jlqj4b"/>
+        </w:rPr>
+        <w:t>.</w:t>
+      </w:r>
+      <w:r>
+        <w:rPr>
+          <w:rStyle w:val="viiyi"/>
+        </w:rPr>
+        <w:t xml:space="preserve"> </w:t>
+      </w:r>
+      <w:r>
+        <w:rPr>
+          <w:rStyle w:val="jlqj4b"/>
+        </w:rPr>
+        <w:t xml:space="preserve">Цікава відмінність полягає в тому, що ми </w:t>
+      </w:r>
+      <w:r>
+        <w:rPr>
+          <w:rStyle w:val="jlqj4b"/>
+        </w:rPr>
+        <w:t>по</w:t>
+      </w:r>
+      <w:r>
+        <w:rPr>
+          <w:rStyle w:val="jlqj4b"/>
+        </w:rPr>
+        <w:t>дивимос</w:t>
+      </w:r>
+      <w:r>
+        <w:rPr>
+          <w:rStyle w:val="jlqj4b"/>
+        </w:rPr>
+        <w:t>ь</w:t>
+      </w:r>
+      <w:r>
+        <w:rPr>
+          <w:rStyle w:val="jlqj4b"/>
+        </w:rPr>
+        <w:t xml:space="preserve"> на те, що зберігається в додатку після кількох </w:t>
+      </w:r>
+      <w:r>
+        <w:rPr>
+          <w:rStyle w:val="jlqj4b"/>
+        </w:rPr>
+        <w:t>подій</w:t>
+      </w:r>
+      <w:r>
+        <w:rPr>
+          <w:rStyle w:val="jlqj4b"/>
+        </w:rPr>
+        <w:t>.</w:t>
+      </w:r>
+      <w:r>
+        <w:rPr>
+          <w:rStyle w:val="viiyi"/>
+        </w:rPr>
+        <w:t xml:space="preserve"> </w:t>
+      </w:r>
+      <w:r>
+        <w:rPr>
+          <w:rStyle w:val="jlqj4b"/>
+        </w:rPr>
+        <w:t>Давайте уявимо кілька простих змін:</w:t>
+      </w:r>
+    </w:p>
+    <w:p>
+      <w:pPr>
+        <w:pStyle w:val="15"/>
+        <w:numPr>
+          <w:ilvl w:val="0"/>
+          <w:numId w:val="8"/>
+        </w:numPr>
+        <w:ind w:left="0" w:firstLine="540"/>
+        <w:rPr>
+          <w:rStyle w:val="jlqj4b"/>
+        </w:rPr>
+      </w:pPr>
+      <w:r>
+        <w:rPr>
+          <w:rStyle w:val="jlqj4b"/>
+          <w:lang w:val="uk-UA"/>
+        </w:rPr>
+        <w:t xml:space="preserve"> к</w:t>
+      </w:r>
+      <w:r>
+        <w:rPr>
+          <w:rStyle w:val="jlqj4b"/>
+          <w:lang w:val="uk-UA"/>
+        </w:rPr>
+        <w:t>орабель "Кінг Рой" відправляється з Сан-Франциско</w:t>
+      </w:r>
+      <w:r>
+        <w:rPr>
+          <w:rStyle w:val="jlqj4b"/>
+        </w:rPr>
+        <w:t>;</w:t>
+      </w:r>
+    </w:p>
+    <w:p>
+      <w:pPr>
+        <w:pStyle w:val="15"/>
+        <w:numPr>
+          <w:ilvl w:val="0"/>
+          <w:numId w:val="8"/>
+        </w:numPr>
+        <w:ind w:left="0" w:firstLine="540"/>
+        <w:rPr>
+          <w:rStyle w:val="jlqj4b"/>
+        </w:rPr>
+      </w:pPr>
+      <w:r>
+        <w:rPr>
+          <w:rStyle w:val="jlqj4b"/>
+          <w:lang w:val="uk-UA"/>
+        </w:rPr>
+        <w:t xml:space="preserve"> к</w:t>
+      </w:r>
+      <w:r>
+        <w:rPr>
+          <w:rStyle w:val="jlqj4b"/>
+        </w:rPr>
+        <w:t>орабель "Принц Тревор" прибуває до Лос-Анджелеса</w:t>
+      </w:r>
+      <w:r>
+        <w:rPr>
+          <w:rStyle w:val="jlqj4b"/>
+          <w:lang w:val="uk-UA"/>
+        </w:rPr>
+        <w:t>;</w:t>
+      </w:r>
+    </w:p>
+    <w:p>
+      <w:pPr>
+        <w:pStyle w:val="15"/>
+        <w:numPr>
+          <w:ilvl w:val="0"/>
+          <w:numId w:val="8"/>
+        </w:numPr>
+        <w:ind w:left="0" w:firstLine="540"/>
+        <w:rPr>
+          <w:rStyle w:val="jlqj4b"/>
+        </w:rPr>
+      </w:pPr>
+      <w:r>
+        <w:rPr>
+          <w:rStyle w:val="jlqj4b"/>
+          <w:lang w:val="uk-UA"/>
+        </w:rPr>
+        <w:t xml:space="preserve"> к</w:t>
+      </w:r>
+      <w:r>
+        <w:rPr>
+          <w:rStyle w:val="jlqj4b"/>
+        </w:rPr>
+        <w:t>орабель "Кінг Рой" прибуває до Гонконгу</w:t>
+      </w:r>
+      <w:r>
+        <w:rPr>
+          <w:rStyle w:val="jlqj4b"/>
+          <w:lang w:val="uk-UA"/>
+        </w:rPr>
+        <w:t>.</w:t>
+      </w:r>
+    </w:p>
+    <w:p>
+      <w:pPr>
+        <w:pStyle w:val="a"/>
+        <w:rPr>
+          <w:rStyle w:val="jlqj4b"/>
+        </w:rPr>
+      </w:pPr>
+      <w:r>
+        <w:rPr>
+          <w:rStyle w:val="jlqj4b"/>
+        </w:rPr>
+        <w:t xml:space="preserve">З </w:t>
+      </w:r>
+      <w:r>
+        <w:rPr>
+          <w:rStyle w:val="jlqj4b"/>
+        </w:rPr>
+        <w:t>простим сервісом</w:t>
+      </w:r>
+      <w:r>
+        <w:rPr>
+          <w:rStyle w:val="jlqj4b"/>
+        </w:rPr>
+        <w:t xml:space="preserve"> ми бачимо лише остаточний стан, </w:t>
+      </w:r>
+      <w:r>
+        <w:rPr>
+          <w:rStyle w:val="jlqj4b"/>
+        </w:rPr>
+        <w:t xml:space="preserve">отриманий </w:t>
+      </w:r>
+      <w:r>
+        <w:rPr>
+          <w:rStyle w:val="jlqj4b"/>
+        </w:rPr>
+        <w:t>судновими об’єктами</w:t>
+      </w:r>
+      <w:r>
+        <w:rPr>
+          <w:rStyle w:val="jlqj4b"/>
+        </w:rPr>
+        <w:t>, тобто це – стан програми.</w:t>
+      </w:r>
+    </w:p>
+    <w:p>
+      <w:pPr>
+        <w:pStyle w:val="IMG"/>
+        <w:rPr>
+          <w:lang w:val="ru-RU"/>
+        </w:rPr>
+      </w:pPr>
+      <w:r>
+        <w:rPr>
+          <w:noProof/>
+        </w:rPr>
+        <w:drawing>
+          <wp:inline distT="0" distB="0" distL="0" distR="0" wp14:anchorId="408068A2" wp14:editId="08D5E8DC">
+            <wp:extent cx="1440180" cy="1379220"/>
+            <wp:effectExtent l="0" t="0" r="7620" b="0"/>
+            <wp:docPr id="119" name="Picture 119"/>
+            <wp:cNvGraphicFramePr>
+              <a:graphicFrameLocks xmlns:a="http://schemas.openxmlformats.org/drawingml/2006/main" noChangeAspect="1"/>
+            </wp:cNvGraphicFramePr>
+            <a:graphic xmlns:a="http://schemas.openxmlformats.org/drawingml/2006/main">
+              <a:graphicData uri="http://schemas.openxmlformats.org/drawingml/2006/picture">
+                <pic:pic xmlns:pic="http://schemas.openxmlformats.org/drawingml/2006/picture">
+                  <pic:nvPicPr>
+                    <pic:cNvPr id="0" name="Picture 5"/>
+                    <pic:cNvPicPr>
+                      <a:picLocks noChangeAspect="1" noChangeArrowheads="1"/>
+                    </pic:cNvPicPr>
+                  </pic:nvPicPr>
+                  <pic:blipFill>
+                    <a:blip r:embed="rId11">
+                      <a:extLst>
+                        <a:ext uri="{28A0092B-C50C-407E-A947-70E740481C1C}">
+                          <a14:useLocalDpi xmlns:a14="http://schemas.microsoft.com/office/drawing/2010/main" val="0"/>
+                        </a:ext>
+                      </a:extLst>
+                    </a:blip>
+                    <a:srcRect/>
+                    <a:stretch>
+                      <a:fillRect/>
+                    </a:stretch>
+                  </pic:blipFill>
+                  <pic:spPr bwMode="auto">
+                    <a:xfrm>
+                      <a:off x="0" y="0"/>
+                      <a:ext cx="1440180" cy="1379220"/>
+                    </a:xfrm>
+                    <a:prstGeom prst="rect">
+                      <a:avLst/>
+                    </a:prstGeom>
+                    <a:noFill/>
+                    <a:ln>
+                      <a:noFill/>
+                    </a:ln>
+                  </pic:spPr>
+                </pic:pic>
+              </a:graphicData>
+            </a:graphic>
+          </wp:inline>
+        </w:drawing>
+      </w:r>
+      <w:r>
+        <w:t xml:space="preserve"> </w:t>
+      </w:r>
+      <w:r>
+        <w:br/>
+        <w:t xml:space="preserve">Рисунок </w:t>
+      </w:r>
+      <w:r>
+        <w:t>3</w:t>
+      </w:r>
+      <w:r>
+        <w:t xml:space="preserve"> – </w:t>
+      </w:r>
+      <w:r>
+        <w:rPr>
+          <w:rStyle w:val="jlqj4b"/>
+        </w:rPr>
+        <w:t>Стан після декількох рухів, відстежених простим трекером</w:t>
+      </w:r>
+      <w:r>
+        <w:t xml:space="preserve"> </w:t>
+      </w:r>
+    </w:p>
+    <w:p>
+      <w:pPr>
+        <w:pStyle w:val="a"/>
+        <w:rPr>
+          <w:rStyle w:val="jlqj4b"/>
+        </w:rPr>
+      </w:pPr>
+      <w:r>
+        <w:rPr>
+          <w:rStyle w:val="jlqj4b"/>
+        </w:rPr>
+        <w:lastRenderedPageBreak/>
+        <w:t>За допомогою</w:t>
+      </w:r>
+      <w:r>
+        <w:rPr>
+          <w:rStyle w:val="jlqj4b"/>
+          <w:lang w:val="en-US"/>
+        </w:rPr>
+        <w:t xml:space="preserve"> ES</w:t>
+      </w:r>
+      <w:r>
+        <w:rPr>
+          <w:rStyle w:val="jlqj4b"/>
+        </w:rPr>
+        <w:t xml:space="preserve"> ми </w:t>
+      </w:r>
+      <w:r>
+        <w:rPr>
+          <w:rStyle w:val="jlqj4b"/>
+        </w:rPr>
+        <w:t>додатково</w:t>
+      </w:r>
+      <w:r>
+        <w:rPr>
+          <w:rStyle w:val="jlqj4b"/>
+        </w:rPr>
+        <w:t xml:space="preserve"> фіксуємо кожну подію.</w:t>
+      </w:r>
+      <w:r>
+        <w:rPr>
+          <w:rStyle w:val="viiyi"/>
+        </w:rPr>
+        <w:t xml:space="preserve"> </w:t>
+      </w:r>
+      <w:r>
+        <w:rPr>
+          <w:rStyle w:val="jlqj4b"/>
+        </w:rPr>
+        <w:t>Якщо ми використовуємо постійне сховище, події зберігатимуться так само, як і суднові об'єкти.</w:t>
+      </w:r>
+      <w:r>
+        <w:rPr>
+          <w:rStyle w:val="viiyi"/>
+        </w:rPr>
+        <w:t xml:space="preserve"> </w:t>
+      </w:r>
+      <w:r>
+        <w:rPr>
+          <w:rStyle w:val="jlqj4b"/>
+        </w:rPr>
+        <w:t>К</w:t>
+      </w:r>
+      <w:r>
+        <w:rPr>
+          <w:rStyle w:val="jlqj4b"/>
+        </w:rPr>
+        <w:t>орисн</w:t>
+      </w:r>
+      <w:r>
+        <w:rPr>
+          <w:rStyle w:val="jlqj4b"/>
+        </w:rPr>
+        <w:t>о також</w:t>
+      </w:r>
+      <w:r>
+        <w:rPr>
+          <w:rStyle w:val="jlqj4b"/>
+        </w:rPr>
+        <w:t xml:space="preserve"> сказати, що ми зберігаємо дві різні речі - стан програми та журнал подій.</w:t>
+      </w:r>
+    </w:p>
+    <w:p>
+      <w:pPr>
+        <w:pStyle w:val="IMG"/>
+        <w:rPr>
+          <w:rStyle w:val="jlqj4b"/>
+        </w:rPr>
+      </w:pPr>
+      <w:r>
+        <w:rPr>
+          <w:noProof/>
+        </w:rPr>
+        <w:drawing>
+          <wp:inline distT="0" distB="0" distL="0" distR="0" wp14:anchorId="6A722B4C" wp14:editId="62D38254">
+            <wp:extent cx="3954780" cy="2583180"/>
+            <wp:effectExtent l="0" t="0" r="7620" b="7620"/>
+            <wp:docPr id="122" name="Picture 122"/>
+            <wp:cNvGraphicFramePr>
+              <a:graphicFrameLocks xmlns:a="http://schemas.openxmlformats.org/drawingml/2006/main" noChangeAspect="1"/>
+            </wp:cNvGraphicFramePr>
+            <a:graphic xmlns:a="http://schemas.openxmlformats.org/drawingml/2006/main">
+              <a:graphicData uri="http://schemas.openxmlformats.org/drawingml/2006/picture">
+                <pic:pic xmlns:pic="http://schemas.openxmlformats.org/drawingml/2006/picture">
+                  <pic:nvPicPr>
+                    <pic:cNvPr id="0" name="Picture 7"/>
+                    <pic:cNvPicPr>
+                      <a:picLocks noChangeAspect="1" noChangeArrowheads="1"/>
+                    </pic:cNvPicPr>
+                  </pic:nvPicPr>
+                  <pic:blipFill>
+                    <a:blip r:embed="rId12">
+                      <a:extLst>
+                        <a:ext uri="{28A0092B-C50C-407E-A947-70E740481C1C}">
+                          <a14:useLocalDpi xmlns:a14="http://schemas.microsoft.com/office/drawing/2010/main" val="0"/>
+                        </a:ext>
+                      </a:extLst>
+                    </a:blip>
+                    <a:srcRect/>
+                    <a:stretch>
+                      <a:fillRect/>
+                    </a:stretch>
+                  </pic:blipFill>
+                  <pic:spPr bwMode="auto">
+                    <a:xfrm>
+                      <a:off x="0" y="0"/>
+                      <a:ext cx="3954780" cy="2583180"/>
+                    </a:xfrm>
+                    <a:prstGeom prst="rect">
+                      <a:avLst/>
+                    </a:prstGeom>
+                    <a:noFill/>
+                    <a:ln>
+                      <a:noFill/>
+                    </a:ln>
+                  </pic:spPr>
+                </pic:pic>
+              </a:graphicData>
+            </a:graphic>
+          </wp:inline>
+        </w:drawing>
+      </w:r>
+      <w:r>
+        <w:t xml:space="preserve"> </w:t>
+      </w:r>
+      <w:r>
+        <w:br/>
+        <w:t xml:space="preserve">Рисунок </w:t>
+      </w:r>
+      <w:r>
+        <w:t>4</w:t>
+      </w:r>
+      <w:r>
+        <w:t xml:space="preserve"> – </w:t>
+      </w:r>
+      <w:r>
+        <w:rPr>
+          <w:rStyle w:val="jlqj4b"/>
+        </w:rPr>
+        <w:t xml:space="preserve">Стан після декількох рухів, відстежених </w:t>
+      </w:r>
+      <w:r>
+        <w:rPr>
+          <w:rStyle w:val="jlqj4b"/>
+          <w:lang w:val="en-US"/>
+        </w:rPr>
+        <w:t>ES</w:t>
+      </w:r>
+      <w:r>
+        <w:rPr>
+          <w:rStyle w:val="jlqj4b"/>
+        </w:rPr>
+        <w:t xml:space="preserve"> трекером</w:t>
+      </w:r>
+    </w:p>
+    <w:p>
+      <w:pPr>
+        <w:pStyle w:val="a"/>
+        <w:rPr>
+          <w:rStyle w:val="jlqj4b"/>
+          <w:lang w:val="en-US"/>
+        </w:rPr>
+      </w:pPr>
+      <w:r>
+        <w:rPr>
+          <w:rStyle w:val="jlqj4b"/>
+          <w:lang w:val="en-US"/>
+        </w:rPr>
+        <w:t xml:space="preserve">Найбільш очевидне, що ми отримали за допомогою </w:t>
+      </w:r>
+      <w:r>
+        <w:rPr>
+          <w:rStyle w:val="jlqj4b"/>
+          <w:lang w:val="en-US"/>
+        </w:rPr>
+        <w:t>ES</w:t>
+      </w:r>
+      <w:r>
+        <w:rPr>
+          <w:rStyle w:val="jlqj4b"/>
+          <w:lang w:val="en-US"/>
+        </w:rPr>
+        <w:t xml:space="preserve"> це те, що тепер у нас є журнал усіх змін. Ми</w:t>
+      </w:r>
+      <w:r>
+        <w:rPr>
+          <w:rStyle w:val="jlqj4b"/>
+          <w:lang w:val="en-US"/>
+        </w:rPr>
+        <w:t xml:space="preserve"> </w:t>
+      </w:r>
+      <w:r>
+        <w:rPr>
+          <w:rStyle w:val="jlqj4b"/>
+        </w:rPr>
+        <w:t>можемо</w:t>
+      </w:r>
+      <w:r>
+        <w:rPr>
+          <w:rStyle w:val="jlqj4b"/>
+          <w:lang w:val="en-US"/>
+        </w:rPr>
+        <w:t xml:space="preserve"> не просто можемо побачити де знаходиться кожен корабель,</w:t>
+      </w:r>
+      <w:r>
+        <w:rPr>
+          <w:rStyle w:val="jlqj4b"/>
+        </w:rPr>
+        <w:t xml:space="preserve"> але також</w:t>
+      </w:r>
+      <w:r>
+        <w:rPr>
+          <w:rStyle w:val="jlqj4b"/>
+        </w:rPr>
+        <w:t xml:space="preserve"> знаємо</w:t>
+      </w:r>
+      <w:r>
+        <w:rPr>
+          <w:rStyle w:val="jlqj4b"/>
+          <w:lang w:val="en-US"/>
+        </w:rPr>
+        <w:t xml:space="preserve"> де воно було. Однак це </w:t>
+      </w:r>
+      <w:r>
+        <w:rPr>
+          <w:rStyle w:val="jlqj4b"/>
+        </w:rPr>
+        <w:t xml:space="preserve">не такий </w:t>
+      </w:r>
+      <w:r>
+        <w:rPr>
+          <w:rStyle w:val="jlqj4b"/>
+          <w:lang w:val="en-US"/>
+        </w:rPr>
+        <w:t xml:space="preserve">великий виграш. Ми також могли б це зробити, зберігаючи історію минулих портів у судновому об'єкті, або записуючи у файл </w:t>
+      </w:r>
+      <w:r>
+        <w:rPr>
+          <w:rStyle w:val="jlqj4b"/>
+        </w:rPr>
+        <w:t>логів</w:t>
+      </w:r>
+      <w:r>
+        <w:rPr>
+          <w:rStyle w:val="jlqj4b"/>
+          <w:lang w:val="en-US"/>
+        </w:rPr>
+        <w:t xml:space="preserve"> кожного разу, коли судно рухається. І те, і інше може дати нам адекватну історію.</w:t>
+      </w:r>
+    </w:p>
+    <w:p>
+      <w:pPr>
+        <w:pStyle w:val="a"/>
+        <w:rPr>
+          <w:rStyle w:val="jlqj4b"/>
+        </w:rPr>
+      </w:pPr>
+      <w:r>
+        <w:rPr>
+          <w:rStyle w:val="jlqj4b"/>
+        </w:rPr>
+        <w:t xml:space="preserve">Ключем </w:t>
+      </w:r>
+      <w:r>
+        <w:rPr>
+          <w:rStyle w:val="jlqj4b"/>
+        </w:rPr>
+        <w:t xml:space="preserve">в </w:t>
+      </w:r>
+      <w:r>
+        <w:rPr>
+          <w:rStyle w:val="jlqj4b"/>
+          <w:lang w:val="en-US"/>
+        </w:rPr>
+        <w:t xml:space="preserve">Event Sourcing </w:t>
+      </w:r>
+      <w:r>
+        <w:rPr>
+          <w:rStyle w:val="jlqj4b"/>
+        </w:rPr>
+        <w:t>є те, що ми гарантуємо, що всі зміни об’єктів домен</w:t>
+      </w:r>
+      <w:r>
+        <w:rPr>
+          <w:rStyle w:val="jlqj4b"/>
+        </w:rPr>
+        <w:t>ної моделі</w:t>
+      </w:r>
+      <w:r>
+        <w:rPr>
+          <w:rStyle w:val="jlqj4b"/>
+        </w:rPr>
+        <w:t xml:space="preserve"> ініціюються об’єктами подій.</w:t>
+      </w:r>
+      <w:r>
+        <w:rPr>
+          <w:rStyle w:val="viiyi"/>
+        </w:rPr>
+        <w:t xml:space="preserve"> </w:t>
+      </w:r>
+      <w:r>
+        <w:rPr>
+          <w:rStyle w:val="jlqj4b"/>
+        </w:rPr>
+        <w:t xml:space="preserve">Це призводить до ряду </w:t>
+      </w:r>
+      <w:r>
+        <w:rPr>
+          <w:rStyle w:val="jlqj4b"/>
+        </w:rPr>
+        <w:t>корисних можливостей</w:t>
+      </w:r>
+      <w:r>
+        <w:rPr>
+          <w:rStyle w:val="jlqj4b"/>
+        </w:rPr>
+        <w:t>, які можна побудувати поверх журналу подій:</w:t>
+      </w:r>
+    </w:p>
+    <w:p>
+      <w:pPr>
+        <w:pStyle w:val="15"/>
+        <w:numPr>
+          <w:ilvl w:val="0"/>
+          <w:numId w:val="8"/>
+        </w:numPr>
+        <w:ind w:left="0" w:firstLine="540"/>
+        <w:rPr>
+          <w:rStyle w:val="jlqj4b"/>
+        </w:rPr>
+      </w:pPr>
+      <w:r>
+        <w:rPr>
+          <w:rStyle w:val="jlqj4b"/>
+          <w:lang w:val="uk-UA"/>
+        </w:rPr>
+        <w:t xml:space="preserve"> повна перебудова</w:t>
+      </w:r>
+      <w:r>
+        <w:rPr>
+          <w:rStyle w:val="jlqj4b"/>
+          <w:lang w:val="uk-UA"/>
+        </w:rPr>
+        <w:t xml:space="preserve"> –</w:t>
+      </w:r>
+      <w:r>
+        <w:rPr>
+          <w:rStyle w:val="jlqj4b"/>
+          <w:lang w:val="uk-UA"/>
+        </w:rPr>
+        <w:t xml:space="preserve"> м</w:t>
+      </w:r>
+      <w:r>
+        <w:rPr>
+          <w:rStyle w:val="jlqj4b"/>
+          <w:lang w:val="uk-UA"/>
+        </w:rPr>
+        <w:t>и можемо повністю відкинути стан програми та відновити його, повторно запустивши події з журналу подій на порожній програмі</w:t>
+      </w:r>
+      <w:r>
+        <w:rPr>
+          <w:rStyle w:val="jlqj4b"/>
+          <w:lang w:val="uk-UA"/>
+        </w:rPr>
+        <w:t>;</w:t>
+      </w:r>
+    </w:p>
+    <w:p>
+      <w:pPr>
+        <w:pStyle w:val="15"/>
+        <w:numPr>
+          <w:ilvl w:val="0"/>
+          <w:numId w:val="8"/>
+        </w:numPr>
+        <w:ind w:left="0" w:firstLine="540"/>
+        <w:rPr>
+          <w:rStyle w:val="jlqj4b"/>
+        </w:rPr>
+      </w:pPr>
+      <w:r>
+        <w:rPr>
+          <w:rStyle w:val="jlqj4b"/>
+          <w:lang w:val="uk-UA"/>
+        </w:rPr>
+        <w:t xml:space="preserve"> часовий запит – м</w:t>
+      </w:r>
+      <w:r>
+        <w:rPr>
+          <w:rStyle w:val="jlqj4b"/>
+          <w:lang w:val="uk-UA"/>
+        </w:rPr>
+        <w:t>и можемо визначити стан програми в будь-який момент часу.</w:t>
+      </w:r>
+      <w:r>
+        <w:rPr>
+          <w:rStyle w:val="viiyi"/>
+          <w:lang w:val="uk-UA"/>
+        </w:rPr>
+        <w:t xml:space="preserve"> </w:t>
+      </w:r>
+      <w:r>
+        <w:rPr>
+          <w:rStyle w:val="jlqj4b"/>
+          <w:lang w:val="uk-UA"/>
+        </w:rPr>
+        <w:t>Умовно ми робимо це, починаючи з порожнього стану та повторюючи події до певного часу чи</w:t>
+      </w:r>
+      <w:r>
+        <w:rPr>
+          <w:rStyle w:val="jlqj4b"/>
+          <w:lang w:val="uk-UA"/>
+        </w:rPr>
+        <w:t xml:space="preserve"> певної</w:t>
+      </w:r>
+      <w:r>
+        <w:rPr>
+          <w:rStyle w:val="jlqj4b"/>
+          <w:lang w:val="uk-UA"/>
+        </w:rPr>
+        <w:t xml:space="preserve"> події.</w:t>
+      </w:r>
+      <w:r>
+        <w:rPr>
+          <w:rStyle w:val="viiyi"/>
+          <w:lang w:val="uk-UA"/>
+        </w:rPr>
+        <w:t xml:space="preserve"> </w:t>
+      </w:r>
+      <w:r>
+        <w:rPr>
+          <w:rStyle w:val="jlqj4b"/>
+          <w:lang w:val="uk-UA"/>
+        </w:rPr>
+        <w:t xml:space="preserve">Ми можемо </w:t>
+      </w:r>
+      <w:r>
+        <w:rPr>
+          <w:rStyle w:val="jlqj4b"/>
+          <w:lang w:val="uk-UA"/>
+        </w:rPr>
+        <w:t>піти навіть</w:t>
+      </w:r>
+      <w:r>
+        <w:rPr>
+          <w:rStyle w:val="jlqj4b"/>
+          <w:lang w:val="uk-UA"/>
+        </w:rPr>
+        <w:t xml:space="preserve"> </w:t>
+      </w:r>
+      <w:r>
+        <w:rPr>
+          <w:rStyle w:val="jlqj4b"/>
+          <w:lang w:val="uk-UA"/>
+        </w:rPr>
+        <w:lastRenderedPageBreak/>
+        <w:t>далі, розглянувши кілька часових ліній (аналогічно розгалуженню в системі контролю версій)</w:t>
+      </w:r>
+      <w:r>
+        <w:rPr>
+          <w:rStyle w:val="jlqj4b"/>
+          <w:lang w:val="uk-UA"/>
+        </w:rPr>
+        <w:t>;</w:t>
+      </w:r>
+    </w:p>
+    <w:p>
+      <w:pPr>
+        <w:pStyle w:val="15"/>
+        <w:numPr>
+          <w:ilvl w:val="0"/>
+          <w:numId w:val="8"/>
+        </w:numPr>
+        <w:ind w:left="0" w:firstLine="540"/>
+        <w:rPr>
+          <w:rStyle w:val="jlqj4b"/>
+        </w:rPr>
+      </w:pPr>
+      <w:r>
+        <w:rPr>
+          <w:rStyle w:val="jlqj4b"/>
+          <w:lang w:val="uk-UA"/>
+        </w:rPr>
+        <w:t xml:space="preserve"> відтворення подій – я</w:t>
+      </w:r>
+      <w:r>
+        <w:rPr>
+          <w:rStyle w:val="jlqj4b"/>
+          <w:lang w:val="uk-UA"/>
+        </w:rPr>
+        <w:t xml:space="preserve">кщо ми виявимо, що минула подія була неправильною, ми можемо </w:t>
+      </w:r>
+      <w:r>
+        <w:rPr>
+          <w:rStyle w:val="jlqj4b"/>
+          <w:lang w:val="uk-UA"/>
+        </w:rPr>
+        <w:t>обчислити</w:t>
+      </w:r>
+      <w:r>
+        <w:rPr>
+          <w:rStyle w:val="jlqj4b"/>
+          <w:lang w:val="uk-UA"/>
+        </w:rPr>
+        <w:t xml:space="preserve"> наслідки</w:t>
+      </w:r>
+      <w:r>
+        <w:rPr>
+          <w:rStyle w:val="jlqj4b"/>
+          <w:lang w:val="uk-UA"/>
+        </w:rPr>
+        <w:t xml:space="preserve"> правильного порядку подій</w:t>
+      </w:r>
+      <w:r>
+        <w:rPr>
+          <w:rStyle w:val="jlqj4b"/>
+          <w:lang w:val="uk-UA"/>
+        </w:rPr>
+        <w:t>,</w:t>
+      </w:r>
+      <w:r>
+        <w:rPr>
+          <w:rStyle w:val="jlqj4b"/>
+          <w:lang w:val="uk-UA"/>
+        </w:rPr>
+        <w:t xml:space="preserve"> </w:t>
+      </w:r>
+      <w:r>
+        <w:rPr>
+          <w:rStyle w:val="jlqj4b"/>
+          <w:lang w:val="uk-UA"/>
+        </w:rPr>
+        <w:t xml:space="preserve"> змінивши </w:t>
+      </w:r>
+      <w:r>
+        <w:rPr>
+          <w:rStyle w:val="jlqj4b"/>
+          <w:lang w:val="uk-UA"/>
+        </w:rPr>
+        <w:t>некоректну подію коректною</w:t>
+      </w:r>
+      <w:r>
+        <w:rPr>
+          <w:rStyle w:val="jlqj4b"/>
+          <w:lang w:val="uk-UA"/>
+        </w:rPr>
+        <w:t>, а потім відтворивши нову подію та наступні події.</w:t>
+      </w:r>
+      <w:r>
+        <w:rPr>
+          <w:rStyle w:val="viiyi"/>
+          <w:lang w:val="uk-UA"/>
+        </w:rPr>
+        <w:t xml:space="preserve"> </w:t>
+      </w:r>
+      <w:r>
+        <w:rPr>
+          <w:rStyle w:val="jlqj4b"/>
+          <w:lang w:val="uk-UA"/>
+        </w:rPr>
+        <w:t xml:space="preserve">Або, </w:t>
+      </w:r>
+      <w:r>
+        <w:rPr>
+          <w:rStyle w:val="jlqj4b"/>
+          <w:lang w:val="uk-UA"/>
+        </w:rPr>
+        <w:t>взагалі</w:t>
+      </w:r>
+      <w:r>
+        <w:rPr>
+          <w:rStyle w:val="jlqj4b"/>
+          <w:lang w:val="uk-UA"/>
+        </w:rPr>
+        <w:t xml:space="preserve"> відкидаючи стан програми та відтворюючи всі події з правильною подією в послідовності.</w:t>
+      </w:r>
+      <w:r>
+        <w:rPr>
+          <w:rStyle w:val="jlqj4b"/>
+          <w:lang w:val="uk-UA"/>
+        </w:rPr>
+        <w:t xml:space="preserve"> Такий же</w:t>
+      </w:r>
+      <w:r>
+        <w:rPr>
+          <w:rStyle w:val="jlqj4b"/>
+          <w:lang w:val="uk-UA"/>
+        </w:rPr>
+        <w:t xml:space="preserve"> прийом може обробляти події, отримані в неправильній послідовності </w:t>
+      </w:r>
+      <w:r>
+        <w:rPr>
+          <w:rStyle w:val="jlqj4b"/>
+          <w:lang w:val="uk-UA"/>
+        </w:rPr>
+        <w:t>–</w:t>
+      </w:r>
+      <w:r>
+        <w:rPr>
+          <w:rStyle w:val="jlqj4b"/>
+          <w:lang w:val="uk-UA"/>
+        </w:rPr>
+        <w:t xml:space="preserve"> типова проблема систем, які </w:t>
+      </w:r>
+      <w:r>
+        <w:rPr>
+          <w:rStyle w:val="jlqj4b"/>
+          <w:lang w:val="uk-UA"/>
+        </w:rPr>
+        <w:t>комунікують</w:t>
+      </w:r>
+      <w:r>
+        <w:rPr>
+          <w:rStyle w:val="jlqj4b"/>
+          <w:lang w:val="uk-UA"/>
+        </w:rPr>
+        <w:t xml:space="preserve"> за допомогою асинхронних повідомлень.</w:t>
+      </w:r>
+    </w:p>
+    <w:p>
+      <w:pPr>
+        <w:pStyle w:val="a"/>
+        <w:rPr>
+          <w:rStyle w:val="jlqj4b"/>
+        </w:rPr>
+      </w:pPr>
+      <w:r>
+        <w:rPr>
+          <w:rStyle w:val="jlqj4b"/>
+        </w:rPr>
+        <w:t xml:space="preserve">Поширеним прикладом програми, яка використовує </w:t>
+      </w:r>
+      <w:r>
+        <w:rPr>
+          <w:rStyle w:val="jlqj4b"/>
+          <w:lang w:val="en-US"/>
+        </w:rPr>
+        <w:t>ES</w:t>
+      </w:r>
+      <w:r>
+        <w:rPr>
+          <w:rStyle w:val="jlqj4b"/>
+        </w:rPr>
+        <w:t>, є система контролю версій.</w:t>
+      </w:r>
+      <w:r>
+        <w:rPr>
+          <w:rStyle w:val="viiyi"/>
+        </w:rPr>
+        <w:t xml:space="preserve"> </w:t>
+      </w:r>
+      <w:r>
+        <w:rPr>
+          <w:rStyle w:val="jlqj4b"/>
+        </w:rPr>
+        <w:t>Така система використовує тимчасові запити досить часто.</w:t>
+      </w:r>
+      <w:r>
+        <w:rPr>
+          <w:rStyle w:val="viiyi"/>
+        </w:rPr>
+        <w:t xml:space="preserve"> </w:t>
+      </w:r>
+      <w:r>
+        <w:rPr>
+          <w:rStyle w:val="jlqj4b"/>
+        </w:rPr>
+        <w:t xml:space="preserve">До прикладу, поточний стан файлів в </w:t>
+      </w:r>
+      <w:r>
+        <w:rPr>
+          <w:rStyle w:val="jlqj4b"/>
+          <w:lang w:val="en-US"/>
+        </w:rPr>
+        <w:t>Git –</w:t>
+      </w:r>
+      <w:r>
+        <w:rPr>
+          <w:rStyle w:val="jlqj4b"/>
+        </w:rPr>
+        <w:t xml:space="preserve"> це закешований результат всіх попередніх комітів</w:t>
+      </w:r>
+      <w:r>
+        <w:rPr>
+          <w:rStyle w:val="jlqj4b"/>
+        </w:rPr>
+        <w:t>. Для переключення на певний коміт, умовно кажучи, система контролю версій відтворює всі попередні коміти аж до того, на який ми переключаємось. Насправді, там все зроблено ефективніше</w:t>
+      </w:r>
+      <w:r>
+        <w:rPr>
+          <w:rStyle w:val="jlqj4b"/>
+        </w:rPr>
+        <w:t xml:space="preserve"> так</w:t>
+      </w:r>
+      <w:r>
+        <w:rPr>
+          <w:rStyle w:val="jlqj4b"/>
+        </w:rPr>
+        <w:t xml:space="preserve"> що зберігаються зворотні події (коли ми переключаємось на попередній коміт, то буде відтворена одна подія, а не вся історія комітів).</w:t>
+      </w:r>
+    </w:p>
+    <w:p>
+      <w:pPr>
+        <w:pStyle w:val="a"/>
+        <w:rPr>
+          <w:rStyle w:val="jlqj4b"/>
+        </w:rPr>
+      </w:pPr>
+      <w:r>
+        <w:rPr>
+          <w:rStyle w:val="jlqj4b"/>
+        </w:rPr>
+        <w:t xml:space="preserve">Сховище стану програми. </w:t>
+      </w:r>
+      <w:r>
+        <w:rPr>
+          <w:rStyle w:val="jlqj4b"/>
+        </w:rPr>
+        <w:t xml:space="preserve">Найпростіший спосіб </w:t>
+      </w:r>
+      <w:r>
+        <w:rPr>
+          <w:rStyle w:val="jlqj4b"/>
+        </w:rPr>
+        <w:t xml:space="preserve">розуміння </w:t>
+      </w:r>
+      <w:r>
+        <w:rPr>
+          <w:rStyle w:val="jlqj4b"/>
+          <w:lang w:val="en-US"/>
+        </w:rPr>
+        <w:t>ES –</w:t>
+      </w:r>
+      <w:r>
+        <w:rPr>
+          <w:rStyle w:val="jlqj4b"/>
+        </w:rPr>
+        <w:t xml:space="preserve"> це обчислення запитуваного стану програми, починаючи з порожнього стану програми, застосовуючи події для досягнення бажаного</w:t>
+      </w:r>
+      <w:r>
+        <w:rPr>
+          <w:rStyle w:val="jlqj4b"/>
+          <w:lang w:val="en-US"/>
+        </w:rPr>
+        <w:t xml:space="preserve"> </w:t>
+      </w:r>
+      <w:r>
+        <w:rPr>
+          <w:rStyle w:val="jlqj4b"/>
+        </w:rPr>
+        <w:t>поточного</w:t>
+      </w:r>
+      <w:r>
+        <w:rPr>
+          <w:rStyle w:val="jlqj4b"/>
+        </w:rPr>
+        <w:t xml:space="preserve"> стану. </w:t>
+      </w:r>
+      <w:r>
+        <w:rPr>
+          <w:rStyle w:val="jlqj4b"/>
+        </w:rPr>
+        <w:t>Аналогічно</w:t>
+      </w:r>
+      <w:r>
+        <w:rPr>
+          <w:rStyle w:val="jlqj4b"/>
+        </w:rPr>
+        <w:t xml:space="preserve"> зрозумі</w:t>
+      </w:r>
+      <w:r>
+        <w:rPr>
+          <w:rStyle w:val="jlqj4b"/>
+        </w:rPr>
+        <w:t xml:space="preserve">ло </w:t>
+      </w:r>
+      <w:r>
+        <w:rPr>
+          <w:rStyle w:val="jlqj4b"/>
+        </w:rPr>
+        <w:t xml:space="preserve">чому це повільний процес, особливо якщо є </w:t>
+      </w:r>
+      <w:r>
+        <w:rPr>
+          <w:rStyle w:val="jlqj4b"/>
+        </w:rPr>
+        <w:t xml:space="preserve">доволі </w:t>
+      </w:r>
+      <w:r>
+        <w:rPr>
+          <w:rStyle w:val="jlqj4b"/>
+        </w:rPr>
+        <w:t>багато подій.</w:t>
+      </w:r>
+    </w:p>
+    <w:p>
+      <w:pPr>
+        <w:pStyle w:val="a"/>
+        <w:rPr>
+          <w:rStyle w:val="jlqj4b"/>
+        </w:rPr>
+      </w:pPr>
+      <w:r>
+        <w:rPr>
+          <w:rStyle w:val="jlqj4b"/>
+        </w:rPr>
+        <w:t>У багатьох додатках частіше вимагають останні</w:t>
+      </w:r>
+      <w:r>
+        <w:rPr>
+          <w:rStyle w:val="jlqj4b"/>
+        </w:rPr>
+        <w:t>й</w:t>
+      </w:r>
+      <w:r>
+        <w:rPr>
+          <w:rStyle w:val="jlqj4b"/>
+        </w:rPr>
+        <w:t xml:space="preserve"> стан програм</w:t>
+      </w:r>
+      <w:r>
+        <w:rPr>
+          <w:rStyle w:val="jlqj4b"/>
+        </w:rPr>
+        <w:t>и</w:t>
+      </w:r>
+      <w:r>
+        <w:rPr>
+          <w:rStyle w:val="jlqj4b"/>
+        </w:rPr>
+        <w:t>,</w:t>
+      </w:r>
+      <w:r>
+        <w:rPr>
+          <w:rStyle w:val="jlqj4b"/>
+        </w:rPr>
+        <w:t xml:space="preserve"> аніж роботу з історією подій. Для цього </w:t>
+      </w:r>
+      <w:r>
+        <w:rPr>
+          <w:rStyle w:val="jlqj4b"/>
+          <w:lang w:val="ru-RU"/>
+        </w:rPr>
+        <w:t xml:space="preserve">в </w:t>
+      </w:r>
+      <w:r>
+        <w:rPr>
+          <w:rStyle w:val="jlqj4b"/>
+          <w:lang w:val="en-US"/>
+        </w:rPr>
+        <w:t xml:space="preserve">ES </w:t>
+      </w:r>
+      <w:r>
+        <w:rPr>
+          <w:rStyle w:val="jlqj4b"/>
+        </w:rPr>
+        <w:t>є проекції</w:t>
+      </w:r>
+      <w:r>
+        <w:rPr>
+          <w:rStyle w:val="jlqj4b"/>
+        </w:rPr>
+        <w:t>.</w:t>
+      </w:r>
+    </w:p>
+    <w:p>
+      <w:pPr>
+        <w:pStyle w:val="a"/>
+        <w:rPr>
+          <w:rStyle w:val="jlqj4b"/>
+        </w:rPr>
+      </w:pPr>
+      <w:r>
+        <w:rPr>
+          <w:rStyle w:val="jlqj4b"/>
+        </w:rPr>
+        <w:t>Стани програми можна зберігати або в пам'яті, або на диску. Оскільки стан програми є суто похідним із журналу подій, ви можете кешувати його де завгодно. Система, що використовується протягом робочого дня, може бути запущена на початку дня з моментального знімка і зберегти поточний стан програми в пам'яті. Якщо</w:t>
+      </w:r>
+      <w:r>
+        <w:rPr>
+          <w:rStyle w:val="jlqj4b"/>
+        </w:rPr>
+        <w:t xml:space="preserve"> вона</w:t>
+      </w:r>
+      <w:r>
+        <w:rPr>
+          <w:rStyle w:val="jlqj4b"/>
+        </w:rPr>
+        <w:t xml:space="preserve"> аварійно завершує роботу,</w:t>
+      </w:r>
+      <w:r>
+        <w:rPr>
+          <w:rStyle w:val="jlqj4b"/>
+        </w:rPr>
+        <w:t xml:space="preserve"> то</w:t>
+      </w:r>
+      <w:r>
+        <w:rPr>
+          <w:rStyle w:val="jlqj4b"/>
+        </w:rPr>
+        <w:t xml:space="preserve"> повторює події з </w:t>
+      </w:r>
+      <w:r>
+        <w:rPr>
+          <w:rStyle w:val="jlqj4b"/>
+        </w:rPr>
+        <w:t>сховища</w:t>
+      </w:r>
+      <w:r>
+        <w:rPr>
+          <w:rStyle w:val="jlqj4b"/>
+        </w:rPr>
+        <w:t xml:space="preserve">, </w:t>
+      </w:r>
+      <w:r>
+        <w:rPr>
+          <w:rStyle w:val="jlqj4b"/>
+        </w:rPr>
+        <w:t>починаючи від нічного знімку</w:t>
+      </w:r>
+      <w:r>
+        <w:rPr>
+          <w:rStyle w:val="jlqj4b"/>
+        </w:rPr>
+        <w:t xml:space="preserve">. В кінці робочого дня можна зробити </w:t>
+      </w:r>
+      <w:r>
+        <w:rPr>
+          <w:rStyle w:val="jlqj4b"/>
+        </w:rPr>
+        <w:lastRenderedPageBreak/>
+        <w:t>новий знімок стану. Нові знімки можна робити в будь-який час паралельно, не збиваючи запущений додаток.</w:t>
+      </w:r>
+    </w:p>
+    <w:p>
+      <w:pPr>
+        <w:pStyle w:val="IMG"/>
+        <w:rPr>
+          <w:rStyle w:val="jlqj4b"/>
+          <w:lang w:val="en-US"/>
+        </w:rPr>
+      </w:pPr>
+      <w:r>
+        <w:rPr>
+          <w:noProof/>
+        </w:rPr>
+        <w:drawing>
+          <wp:inline distT="0" distB="0" distL="0" distR="0" wp14:anchorId="40082D49" wp14:editId="380387A2">
+            <wp:extent cx="5940425" cy="3411855"/>
+            <wp:effectExtent l="0" t="0" r="3175" b="0"/>
+            <wp:docPr id="126" name="Picture 126"/>
+            <wp:cNvGraphicFramePr>
+              <a:graphicFrameLocks xmlns:a="http://schemas.openxmlformats.org/drawingml/2006/main" noChangeAspect="1"/>
+            </wp:cNvGraphicFramePr>
+            <a:graphic xmlns:a="http://schemas.openxmlformats.org/drawingml/2006/main">
+              <a:graphicData uri="http://schemas.openxmlformats.org/drawingml/2006/picture">
+                <pic:pic xmlns:pic="http://schemas.openxmlformats.org/drawingml/2006/picture">
+                  <pic:nvPicPr>
+                    <pic:cNvPr id="1" name=""/>
+                    <pic:cNvPicPr/>
+                  </pic:nvPicPr>
+                  <pic:blipFill>
+                    <a:blip r:embed="rId13"/>
+                    <a:stretch>
+                      <a:fillRect/>
+                    </a:stretch>
+                  </pic:blipFill>
+                  <pic:spPr>
+                    <a:xfrm>
+                      <a:off x="0" y="0"/>
+                      <a:ext cx="5940425" cy="3411855"/>
+                    </a:xfrm>
+                    <a:prstGeom prst="rect">
+                      <a:avLst/>
+                    </a:prstGeom>
+                  </pic:spPr>
+                </pic:pic>
+              </a:graphicData>
+            </a:graphic>
+          </wp:inline>
+        </w:drawing>
+      </w:r>
+      <w:r>
+        <w:t xml:space="preserve">Рисунок </w:t>
+      </w:r>
+      <w:r>
+        <w:t>5</w:t>
+      </w:r>
+      <w:r>
+        <w:t xml:space="preserve"> – </w:t>
+      </w:r>
+      <w:r>
+        <w:t xml:space="preserve">Архітектура </w:t>
+      </w:r>
+      <w:r>
+        <w:rPr>
+          <w:lang w:val="en-US"/>
+        </w:rPr>
+        <w:t xml:space="preserve">ES </w:t>
+      </w:r>
+      <w:r>
+        <w:t>системи</w:t>
+      </w:r>
+    </w:p>
+    <w:p>
+      <w:pPr>
+        <w:pStyle w:val="a"/>
+        <w:rPr>
+          <w:rStyle w:val="jlqj4b"/>
+        </w:rPr>
+      </w:pPr>
+      <w:r>
+        <w:rPr>
+          <w:rStyle w:val="jlqj4b"/>
+        </w:rPr>
+        <w:t>Розроблена бібліотека повинна дати можливість будувати додатки за принципом акценту на збереженні поточного стану програми, а події будуть зберігатись під час цього збереження так, що нам не потрібно буде акцентувати на цьому увагу.</w:t>
+      </w:r>
+      <w:r>
+        <w:rPr>
+          <w:rStyle w:val="jlqj4b"/>
+        </w:rPr>
+        <w:t xml:space="preserve"> Тобто, основні таблиці бази даних в </w:t>
+      </w:r>
+      <w:r>
+        <w:rPr>
+          <w:rStyle w:val="jlqj4b"/>
+          <w:lang w:val="en-US"/>
+        </w:rPr>
+        <w:t xml:space="preserve">ES </w:t>
+      </w:r>
+      <w:r>
+        <w:rPr>
+          <w:rStyle w:val="jlqj4b"/>
+        </w:rPr>
+        <w:t>системах будуть вважатись проекціями. Однак, проекції – не зовсім правильний в даному контексті термін, адже тут зберігаються основні дані</w:t>
+      </w:r>
+      <w:r>
+        <w:rPr>
+          <w:rStyle w:val="jlqj4b"/>
+        </w:rPr>
+        <w:t>, які не будуть просто перезатиратись, але всі запити насправді будуть виконуватись над реальними даними.</w:t>
+      </w:r>
+      <w:r>
+        <w:rPr>
+          <w:rStyle w:val="jlqj4b"/>
+        </w:rPr>
+        <w:t xml:space="preserve"> Таким чином, буде усунено недолік </w:t>
+      </w:r>
+      <w:r>
+        <w:rPr>
+          <w:rStyle w:val="jlqj4b"/>
+          <w:lang w:val="en-US"/>
+        </w:rPr>
+        <w:t xml:space="preserve">ES </w:t>
+      </w:r>
+      <w:r>
+        <w:rPr>
+          <w:rStyle w:val="jlqj4b"/>
+        </w:rPr>
+        <w:t>систем – час на оновлення проекції згідно з останніми подіями.</w:t>
+      </w:r>
+    </w:p>
+    <w:p>
+      <w:pPr>
+        <w:pStyle w:val="a"/>
+        <w:ind w:firstLine="540"/>
+        <w:rPr>
+          <w:bCs/>
+          <w:lang w:val="en-US"/>
+        </w:rPr>
+      </w:pPr>
+    </w:p>
+    <w:p>
+      <w:pPr>
+        <w:pStyle w:val="a"/>
+        <w:ind w:firstLine="540"/>
+        <w:rPr>
+          <w:bCs/>
+          <w:lang w:val="en-US"/>
+        </w:rPr>
+      </w:pPr>
+    </w:p>
+    <w:p>
+      <w:pPr>
+        <w:pStyle w:val="a"/>
+        <w:ind w:firstLine="540"/>
+        <w:rPr>
+          <w:bCs/>
+          <w:lang w:val="en-US"/>
+        </w:rPr>
+      </w:pPr>
+    </w:p>
+    <w:p>
+      <w:pPr>
+        <w:pStyle w:val="a"/>
+        <w:ind w:firstLine="540"/>
+        <w:rPr>
+          <w:bCs/>
+          <w:lang w:val="en-US"/>
+        </w:rPr>
+      </w:pPr>
+    </w:p>
+    <w:p>
+      <w:pPr>
+        <w:pStyle w:val="a"/>
+        <w:ind w:firstLine="540"/>
+        <w:rPr>
+          <w:bCs/>
+          <w:lang w:val="en-US"/>
+        </w:rPr>
+      </w:pPr>
+    </w:p>
+    <w:p>
+      <w:pPr>
+        <w:pStyle w:val="a"/>
+        <w:ind w:firstLine="540"/>
+        <w:rPr>
+          <w:bCs/>
+        </w:rPr>
+      </w:pPr>
+      <w:r>
+        <w:rPr>
+          <w:bCs/>
+        </w:rPr>
+        <w:lastRenderedPageBreak/>
         <w:t>У цьому розділі описано можливі варіації роботи програми та показано</w:t>
       </w:r>
       <w:r>
@@ -6436,11 +9296,8 @@
     </w:p>
     <w:p>
       <w:pPr>
-        <w:pStyle w:val="a"/>
-        <w:ind w:firstLine="0"/>
-        <w:jc w:val="center"/>
-        <w:rPr>
-          <w:bCs/>
+        <w:pStyle w:val="IMG"/>
+        <w:rPr>
           <w:lang w:val="ru-RU"/>
         </w:rPr>
       </w:pPr>
@@ -6448,7 +9305,6 @@
         <w:rPr>
           <w:noProof/>
         </w:rPr>
-        <w:lastRenderedPageBreak/>
         <w:drawing>
           <wp:inline distT="0" distB="0" distL="0" distR="0" wp14:anchorId="6C643A56" wp14:editId="3F2E44E0">
             <wp:extent cx="5940425" cy="3299460"/>
@@ -6465,7 +9321,7 @@
                     <pic:cNvPicPr/>
                   </pic:nvPicPr>
                   <pic:blipFill>
-                    <a:blip r:embed="rId9"/>
+                    <a:blip r:embed="rId14"/>
                     <a:stretch>
                       <a:fillRect/>
                     </a:stretch>
@@ -6486,35 +9342,22 @@
         </w:drawing>
       </w:r>
       <w:r>
-        <w:rPr>
-          <w:bCs/>
-        </w:rPr>
-        <w:br/>
-      </w:r>
-      <w:r>
-        <w:rPr>
-          <w:bCs/>
-        </w:rPr>
+        <w:br/>
+      </w:r>
+      <w:bookmarkStart w:id="18" w:name="_Hlk70266059"/>
+      <w:r>
         <w:t>Рисунок 5 –</w:t>
       </w:r>
       <w:r>
-        <w:rPr>
-          <w:bCs/>
-        </w:rPr>
         <w:t xml:space="preserve"> Сторінка</w:t>
       </w:r>
       <w:r>
-        <w:rPr>
-          <w:bCs/>
-        </w:rPr>
         <w:t xml:space="preserve"> входу в адмін-панель</w:t>
       </w:r>
       <w:r>
-        <w:rPr>
-          <w:bCs/>
-        </w:rPr>
         <w:t xml:space="preserve"> </w:t>
       </w:r>
+      <w:bookmarkEnd w:id="18"/>
     </w:p>
     <w:p>
       <w:pPr>
@@ -6529,11 +9372,8 @@
     </w:p>
     <w:p>
       <w:pPr>
-        <w:pStyle w:val="a"/>
-        <w:ind w:firstLine="0"/>
-        <w:jc w:val="center"/>
-        <w:rPr>
-          <w:bCs/>
+        <w:pStyle w:val="IMG"/>
+        <w:rPr>
           <w:lang w:val="ru-RU"/>
         </w:rPr>
       </w:pPr>
@@ -6541,6 +9381,7 @@
         <w:rPr>
           <w:noProof/>
         </w:rPr>
+        <w:lastRenderedPageBreak/>
         <w:drawing>
           <wp:inline distT="0" distB="0" distL="0" distR="0" wp14:anchorId="68574E26" wp14:editId="1B29EB04">
             <wp:extent cx="5940425" cy="3752850"/>
@@ -6557,7 +9398,7 @@
                     <pic:cNvPicPr/>
                   </pic:nvPicPr>
                   <pic:blipFill>
-                    <a:blip r:embed="rId10"/>
+                    <a:blip r:embed="rId15"/>
                     <a:stretch>
                       <a:fillRect/>
                     </a:stretch>
@@ -6578,21 +9419,12 @@
         </w:drawing>
       </w:r>
       <w:r>
-        <w:rPr>
-          <w:bCs/>
-        </w:rPr>
-        <w:br/>
-      </w:r>
-      <w:r>
-        <w:rPr>
-          <w:bCs/>
-        </w:rPr>
+        <w:br/>
+      </w:r>
+      <w:r>
         <w:t xml:space="preserve">Рисунок 6 – </w:t>
       </w:r>
       <w:r>
-        <w:rPr>
-          <w:bCs/>
-        </w:rPr>
         <w:t>Сторінка зміни паролю</w:t>
       </w:r>
     </w:p>
@@ -6612,18 +9444,12 @@
     </w:p>
     <w:p>
       <w:pPr>
-        <w:pStyle w:val="a"/>
-        <w:ind w:firstLine="0"/>
-        <w:jc w:val="center"/>
-        <w:rPr>
-          <w:bCs/>
-        </w:rPr>
+        <w:pStyle w:val="IMG"/>
       </w:pPr>
       <w:r>
         <w:rPr>
           <w:noProof/>
         </w:rPr>
-        <w:lastRenderedPageBreak/>
         <w:drawing>
           <wp:inline distT="0" distB="0" distL="0" distR="0" wp14:anchorId="25316D6E" wp14:editId="71208253">
             <wp:extent cx="5940425" cy="3016250"/>
@@ -6640,7 +9466,7 @@
                     <pic:cNvPicPr/>
                   </pic:nvPicPr>
                   <pic:blipFill rotWithShape="1">
-                    <a:blip r:embed="rId11"/>
+                    <a:blip r:embed="rId16"/>
                     <a:srcRect t="4427"/>
                     <a:stretch/>
                   </pic:blipFill>
@@ -6668,21 +9494,12 @@
         </w:drawing>
       </w:r>
       <w:r>
-        <w:rPr>
-          <w:bCs/>
-        </w:rPr>
-        <w:br/>
-      </w:r>
-      <w:r>
-        <w:rPr>
-          <w:bCs/>
-        </w:rPr>
+        <w:br/>
+      </w:r>
+      <w:r>
         <w:t xml:space="preserve">Рисунок 7 – </w:t>
       </w:r>
       <w:r>
-        <w:rPr>
-          <w:bCs/>
-        </w:rPr>
         <w:t>Новий вигляд сторінки відділень</w:t>
       </w:r>
     </w:p>
@@ -6700,17 +9517,16 @@
         <w:t xml:space="preserve"> –</w:t>
       </w:r>
       <w:r>
-        <w:t xml:space="preserve"> це зображено на рисунку 8. Важливою відмінністю є те, що тепер адміністратор може напряму переглянути всі його тести, а не заходити окремо в кожний предмет. Звідси ж можна робити експорт у файл.</w:t>
+        <w:t xml:space="preserve"> це зображено на рисунку 8. Важливою відмінністю є те, що </w:t>
+      </w:r>
+      <w:r>
+        <w:lastRenderedPageBreak/>
+        <w:t>тепер адміністратор може напряму переглянути всі його тести, а не заходити окремо в кожний предмет. Звідси ж можна робити експорт у файл.</w:t>
       </w:r>
     </w:p>
     <w:p>
       <w:pPr>
-        <w:pStyle w:val="a"/>
-        <w:ind w:firstLine="0"/>
-        <w:jc w:val="center"/>
-        <w:rPr>
-          <w:bCs/>
-        </w:rPr>
+        <w:pStyle w:val="IMG"/>
       </w:pPr>
       <w:r>
         <w:rPr>
@@ -6732,7 +9548,7 @@
                     <pic:cNvPicPr/>
                   </pic:nvPicPr>
                   <pic:blipFill>
-                    <a:blip r:embed="rId12"/>
+                    <a:blip r:embed="rId17"/>
                     <a:stretch>
                       <a:fillRect/>
                     </a:stretch>
@@ -6753,21 +9569,12 @@
         </w:drawing>
       </w:r>
       <w:r>
-        <w:rPr>
-          <w:bCs/>
-        </w:rPr>
-        <w:br/>
-      </w:r>
-      <w:r>
-        <w:rPr>
-          <w:bCs/>
-        </w:rPr>
+        <w:br/>
+      </w:r>
+      <w:r>
         <w:t>Рисунок 8 –</w:t>
       </w:r>
       <w:r>
-        <w:rPr>
-          <w:bCs/>
-        </w:rPr>
         <w:t xml:space="preserve"> Перегляд тестів викладачем</w:t>
       </w:r>
     </w:p>
@@ -6785,24 +9592,12 @@
         <w:t xml:space="preserve"> зображено на </w:t>
       </w:r>
       <w:r>
-        <w:t xml:space="preserve">рисунку 9. За його допомогою можна </w:t>
-      </w:r>
-      <w:r>
-        <w:lastRenderedPageBreak/>
-        <w:t>налаштувати стратегію, згідно з якою студентам будуть відображатись питання під час проходження – всі одразу, чи по одному питанню на сторінку.</w:t>
+        <w:t>рисунку 9. За його допомогою можна налаштувати стратегію, згідно з якою студентам будуть відображатись питання під час проходження – всі одразу, чи по одному питанню на сторінку.</w:t>
       </w:r>
     </w:p>
     <w:p>
       <w:pPr>
-        <w:pStyle w:val="a"/>
-        <w:tabs>
-          <w:tab w:val="clear" w:pos="1080"/>
-        </w:tabs>
-        <w:ind w:firstLine="0"/>
-        <w:jc w:val="center"/>
-        <w:rPr>
-          <w:bCs/>
-        </w:rPr>
+        <w:pStyle w:val="IMG"/>
       </w:pPr>
       <w:r>
         <w:rPr>
@@ -6824,7 +9619,7 @@
                     <pic:cNvPicPr/>
                   </pic:nvPicPr>
                   <pic:blipFill rotWithShape="1">
-                    <a:blip r:embed="rId13"/>
+                    <a:blip r:embed="rId18"/>
                     <a:srcRect l="4597" b="5223"/>
                     <a:stretch/>
                   </pic:blipFill>
@@ -6854,39 +9649,21 @@
         </w:drawing>
       </w:r>
       <w:r>
-        <w:rPr>
-          <w:bCs/>
-        </w:rPr>
-        <w:br/>
-      </w:r>
-      <w:r>
-        <w:rPr>
-          <w:bCs/>
-        </w:rPr>
+        <w:br/>
+      </w:r>
+      <w:r>
         <w:t>Рисунок 9 –</w:t>
       </w:r>
       <w:r>
-        <w:rPr>
-          <w:bCs/>
-        </w:rPr>
         <w:t xml:space="preserve"> </w:t>
       </w:r>
       <w:r>
-        <w:rPr>
-          <w:bCs/>
-        </w:rPr>
         <w:t>Н</w:t>
       </w:r>
       <w:r>
-        <w:rPr>
-          <w:bCs/>
-        </w:rPr>
         <w:t>алаштуваня виведення питань</w:t>
       </w:r>
       <w:r>
-        <w:rPr>
-          <w:bCs/>
-        </w:rPr>
         <w:t xml:space="preserve"> </w:t>
       </w:r>
     </w:p>
@@ -6905,6 +9682,7 @@
         <w:rPr>
           <w:bCs/>
         </w:rPr>
+        <w:lastRenderedPageBreak/>
         <w:t>Також було додано параметр конфігурації для обмеження кількості спроб здачі тесту</w:t>
       </w:r>
       <w:r>
@@ -7020,7 +9798,7 @@
                     <pic:cNvPicPr/>
                   </pic:nvPicPr>
                   <pic:blipFill rotWithShape="1">
-                    <a:blip r:embed="rId14"/>
+                    <a:blip r:embed="rId19"/>
                     <a:srcRect l="855" b="13728"/>
                     <a:stretch/>
                   </pic:blipFill>
@@ -7052,28 +9830,12 @@
     </w:p>
     <w:p>
       <w:pPr>
-        <w:pStyle w:val="a"/>
-        <w:tabs>
-          <w:tab w:val="clear" w:pos="1080"/>
-        </w:tabs>
-        <w:ind w:firstLine="0"/>
-        <w:jc w:val="center"/>
-        <w:rPr>
-          <w:bCs/>
-          <w:lang w:val="ru-RU"/>
-        </w:rPr>
+        <w:pStyle w:val="IMG"/>
       </w:pPr>
       <w:r>
-        <w:rPr>
-          <w:bCs/>
-        </w:rPr>
         <w:t>Рисунок 10 –</w:t>
       </w:r>
       <w:r>
-        <w:rPr>
-          <w:bCs/>
-          <w:lang w:val="ru-RU"/>
-        </w:rPr>
         <w:t xml:space="preserve"> Обмеження кількості проходжень</w:t>
       </w:r>
     </w:p>
@@ -7120,14 +9882,8 @@
     </w:p>
     <w:p>
       <w:pPr>
-        <w:pStyle w:val="a"/>
-        <w:tabs>
-          <w:tab w:val="clear" w:pos="1080"/>
-        </w:tabs>
-        <w:ind w:firstLine="0"/>
-        <w:jc w:val="center"/>
-        <w:rPr>
-          <w:bCs/>
+        <w:pStyle w:val="IMG"/>
+        <w:rPr>
           <w:lang w:val="en-US"/>
         </w:rPr>
       </w:pPr>
@@ -7135,7 +9891,6 @@
         <w:rPr>
           <w:noProof/>
         </w:rPr>
-        <w:lastRenderedPageBreak/>
         <w:drawing>
           <wp:inline distT="0" distB="0" distL="0" distR="0" wp14:anchorId="35679AFC" wp14:editId="70C9E1E6">
             <wp:extent cx="5829300" cy="2237740"/>
@@ -7152,7 +9907,7 @@
                     <pic:cNvPicPr/>
                   </pic:nvPicPr>
                   <pic:blipFill rotWithShape="1">
-                    <a:blip r:embed="rId15"/>
+                    <a:blip r:embed="rId20"/>
                     <a:srcRect l="855" t="4083" r="1016"/>
                     <a:stretch/>
                   </pic:blipFill>
@@ -7184,45 +9939,24 @@
     </w:p>
     <w:p>
       <w:pPr>
-        <w:pStyle w:val="a"/>
-        <w:tabs>
-          <w:tab w:val="clear" w:pos="1080"/>
-        </w:tabs>
-        <w:ind w:firstLine="0"/>
-        <w:jc w:val="center"/>
-        <w:rPr>
-          <w:bCs/>
-        </w:rPr>
+        <w:pStyle w:val="IMG"/>
       </w:pPr>
       <w:r>
-        <w:rPr>
-          <w:bCs/>
-        </w:rPr>
         <w:t xml:space="preserve">Рисунок </w:t>
       </w:r>
       <w:r>
         <w:rPr>
-          <w:bCs/>
           <w:lang w:val="en-US"/>
         </w:rPr>
         <w:t xml:space="preserve">11 </w:t>
       </w:r>
       <w:r>
-        <w:rPr>
-          <w:bCs/>
-        </w:rPr>
         <w:t>–</w:t>
       </w:r>
       <w:r>
-        <w:rPr>
-          <w:bCs/>
-        </w:rPr>
         <w:t xml:space="preserve"> Кількість невикористаних спроб</w:t>
       </w:r>
       <w:r>
-        <w:rPr>
-          <w:bCs/>
-        </w:rPr>
         <w:t xml:space="preserve"> </w:t>
       </w:r>
     </w:p>
@@ -7293,20 +10027,13 @@
     </w:p>
     <w:p>
       <w:pPr>
-        <w:pStyle w:val="a"/>
-        <w:tabs>
-          <w:tab w:val="clear" w:pos="1080"/>
-        </w:tabs>
-        <w:ind w:firstLine="0"/>
-        <w:jc w:val="center"/>
-        <w:rPr>
-          <w:bCs/>
-        </w:rPr>
+        <w:pStyle w:val="IMG"/>
       </w:pPr>
       <w:r>
         <w:rPr>
           <w:noProof/>
         </w:rPr>
+        <w:lastRenderedPageBreak/>
         <w:drawing>
           <wp:inline distT="0" distB="0" distL="0" distR="0" wp14:anchorId="22B06170" wp14:editId="67BEF9A0">
             <wp:extent cx="5940425" cy="3262630"/>
@@ -7323,7 +10050,7 @@
                     <pic:cNvPicPr/>
                   </pic:nvPicPr>
                   <pic:blipFill>
-                    <a:blip r:embed="rId16"/>
+                    <a:blip r:embed="rId21"/>
                     <a:stretch>
                       <a:fillRect/>
                     </a:stretch>
@@ -7350,34 +10077,23 @@
       </w:r>
       <w:r>
         <w:rPr>
-          <w:bCs/>
           <w:lang w:val="en-US"/>
         </w:rPr>
         <w:br/>
       </w:r>
       <w:r>
-        <w:rPr>
-          <w:bCs/>
-        </w:rPr>
         <w:t xml:space="preserve">Рисунок </w:t>
       </w:r>
       <w:r>
         <w:rPr>
-          <w:bCs/>
           <w:lang w:val="ru-RU"/>
         </w:rPr>
         <w:t xml:space="preserve">12 </w:t>
       </w:r>
       <w:r>
-        <w:rPr>
-          <w:bCs/>
-        </w:rPr>
         <w:t>–</w:t>
       </w:r>
       <w:r>
-        <w:rPr>
-          <w:bCs/>
-        </w:rPr>
         <w:t xml:space="preserve"> Список усіх питань тесту</w:t>
       </w:r>
     </w:p>
@@ -7399,7 +10115,6 @@
         <w:rPr>
           <w:noProof/>
         </w:rPr>
-        <w:lastRenderedPageBreak/>
         <w:drawing>
           <wp:inline distT="0" distB="0" distL="0" distR="0" wp14:anchorId="5249D916" wp14:editId="38FA9D5F">
             <wp:extent cx="5845175" cy="1925955"/>
@@ -7416,7 +10131,7 @@
                     <pic:cNvPicPr/>
                   </pic:nvPicPr>
                   <pic:blipFill rotWithShape="1">
-                    <a:blip r:embed="rId17"/>
+                    <a:blip r:embed="rId22"/>
                     <a:srcRect l="1604"/>
                     <a:stretch/>
                   </pic:blipFill>
@@ -7448,47 +10163,30 @@
     </w:p>
     <w:p>
       <w:pPr>
-        <w:pStyle w:val="a"/>
-        <w:tabs>
-          <w:tab w:val="clear" w:pos="1080"/>
-        </w:tabs>
-        <w:ind w:firstLine="0"/>
-        <w:jc w:val="center"/>
-        <w:rPr>
-          <w:bCs/>
-        </w:rPr>
+        <w:pStyle w:val="IMG"/>
       </w:pPr>
       <w:r>
-        <w:rPr>
-          <w:bCs/>
-        </w:rPr>
         <w:t xml:space="preserve">Рисунок </w:t>
       </w:r>
       <w:r>
         <w:rPr>
-          <w:bCs/>
           <w:lang w:val="ru-RU"/>
         </w:rPr>
         <w:t>1</w:t>
       </w:r>
       <w:r>
         <w:rPr>
-          <w:bCs/>
           <w:lang w:val="ru-RU"/>
         </w:rPr>
         <w:t>3</w:t>
       </w:r>
       <w:r>
         <w:rPr>
-          <w:bCs/>
           <w:lang w:val="ru-RU"/>
         </w:rPr>
         <w:t xml:space="preserve"> </w:t>
       </w:r>
       <w:r>
-        <w:rPr>
-          <w:bCs/>
-        </w:rPr>
         <w:t>– Вставка зображення в текст</w:t>
       </w:r>
     </w:p>
@@ -7532,14 +10230,13 @@
     </w:p>
     <w:p>
       <w:pPr>
-        <w:pStyle w:val="a"/>
-        <w:ind w:firstLine="0"/>
-        <w:jc w:val="center"/>
+        <w:pStyle w:val="IMG"/>
       </w:pPr>
       <w:r>
         <w:rPr>
           <w:noProof/>
         </w:rPr>
+        <w:lastRenderedPageBreak/>
         <w:drawing>
           <wp:inline distT="0" distB="0" distL="0" distR="0" wp14:anchorId="2E10220E" wp14:editId="75AA9E90">
             <wp:extent cx="5857875" cy="3562350"/>
@@ -7556,7 +10253,7 @@
                     <pic:cNvPicPr/>
                   </pic:nvPicPr>
                   <pic:blipFill rotWithShape="1">
-                    <a:blip r:embed="rId18"/>
+                    <a:blip r:embed="rId23"/>
                     <a:srcRect l="1390" b="2587"/>
                     <a:stretch/>
                   </pic:blipFill>
@@ -7588,47 +10285,30 @@
     </w:p>
     <w:p>
       <w:pPr>
-        <w:pStyle w:val="a"/>
-        <w:tabs>
-          <w:tab w:val="clear" w:pos="1080"/>
-        </w:tabs>
-        <w:ind w:firstLine="0"/>
-        <w:jc w:val="center"/>
-        <w:rPr>
-          <w:bCs/>
-        </w:rPr>
+        <w:pStyle w:val="IMG"/>
       </w:pPr>
       <w:r>
-        <w:rPr>
-          <w:bCs/>
-        </w:rPr>
         <w:t xml:space="preserve">Рисунок </w:t>
       </w:r>
       <w:r>
         <w:rPr>
-          <w:bCs/>
           <w:lang w:val="ru-RU"/>
         </w:rPr>
         <w:t>1</w:t>
       </w:r>
       <w:r>
         <w:rPr>
-          <w:bCs/>
           <w:lang w:val="ru-RU"/>
         </w:rPr>
         <w:t>4</w:t>
       </w:r>
       <w:r>
         <w:rPr>
-          <w:bCs/>
           <w:lang w:val="ru-RU"/>
         </w:rPr>
         <w:t xml:space="preserve"> </w:t>
       </w:r>
       <w:r>
-        <w:rPr>
-          <w:bCs/>
-        </w:rPr>
         <w:t>– Редагування варіантів відповідей питання</w:t>
       </w:r>
     </w:p>
@@ -7655,11 +10335,7 @@
         <w:t xml:space="preserve">, </w:t>
       </w:r>
       <w:r>
-        <w:t xml:space="preserve">тобто спочатку нові. Однак, </w:t>
-      </w:r>
-      <w:r>
-        <w:lastRenderedPageBreak/>
-        <w:t>можна посортувата за власним бажанням по іншому полю</w:t>
+        <w:t>тобто спочатку нові. Однак, можна посортувата за власним бажанням по іншому полю</w:t>
       </w:r>
       <w:r>
         <w:t>. Н</w:t>
@@ -7682,17 +10358,13 @@
     </w:p>
     <w:p>
       <w:pPr>
-        <w:pStyle w:val="a"/>
-        <w:ind w:firstLine="0"/>
-        <w:jc w:val="center"/>
-        <w:rPr>
-          <w:bCs/>
-        </w:rPr>
+        <w:pStyle w:val="IMG"/>
       </w:pPr>
       <w:r>
         <w:rPr>
           <w:noProof/>
         </w:rPr>
+        <w:lastRenderedPageBreak/>
         <w:drawing>
           <wp:inline distT="0" distB="0" distL="0" distR="0" wp14:anchorId="44D41DC2" wp14:editId="7C7AD623">
             <wp:extent cx="5822950" cy="3257550"/>
@@ -7709,7 +10381,7 @@
                     <pic:cNvPicPr/>
                   </pic:nvPicPr>
                   <pic:blipFill rotWithShape="1">
-                    <a:blip r:embed="rId19"/>
+                    <a:blip r:embed="rId24"/>
                     <a:srcRect l="642" t="741" r="1336" b="4347"/>
                     <a:stretch/>
                   </pic:blipFill>
@@ -7742,42 +10414,30 @@
         <w:br/>
       </w:r>
       <w:r>
-        <w:rPr>
-          <w:bCs/>
-        </w:rPr>
         <w:t xml:space="preserve">Рисунок </w:t>
       </w:r>
       <w:r>
         <w:rPr>
-          <w:bCs/>
           <w:lang w:val="ru-RU"/>
         </w:rPr>
         <w:t>1</w:t>
       </w:r>
       <w:r>
         <w:rPr>
-          <w:bCs/>
           <w:lang w:val="ru-RU"/>
         </w:rPr>
         <w:t>5</w:t>
       </w:r>
       <w:r>
         <w:rPr>
-          <w:bCs/>
           <w:lang w:val="ru-RU"/>
         </w:rPr>
         <w:t xml:space="preserve"> </w:t>
       </w:r>
       <w:r>
-        <w:rPr>
-          <w:bCs/>
-        </w:rPr>
         <w:t xml:space="preserve">– </w:t>
       </w:r>
       <w:r>
-        <w:rPr>
-          <w:bCs/>
-        </w:rPr>
         <w:t>Перегляд результатів проходження</w:t>
       </w:r>
     </w:p>
@@ -7815,12 +10475,7 @@
     </w:p>
     <w:p>
       <w:pPr>
-        <w:pStyle w:val="a"/>
-        <w:ind w:firstLine="0"/>
-        <w:jc w:val="center"/>
-        <w:rPr>
-          <w:bCs/>
-        </w:rPr>
+        <w:pStyle w:val="IMG"/>
       </w:pPr>
       <w:r>
         <w:rPr>
@@ -7843,7 +10498,7 @@
                     <pic:cNvPicPr/>
                   </pic:nvPicPr>
                   <pic:blipFill rotWithShape="1">
-                    <a:blip r:embed="rId20"/>
+                    <a:blip r:embed="rId25"/>
                     <a:srcRect t="2005"/>
                     <a:stretch/>
                   </pic:blipFill>
@@ -7893,38 +10548,27 @@
       </w:r>
       <w:r>
         <w:br/>
-      </w:r>
-      <w:r>
-        <w:rPr>
-          <w:bCs/>
-        </w:rPr>
         <w:t xml:space="preserve">Рисунок </w:t>
       </w:r>
       <w:r>
         <w:rPr>
-          <w:bCs/>
           <w:lang w:val="ru-RU"/>
         </w:rPr>
         <w:t>1</w:t>
       </w:r>
       <w:r>
         <w:rPr>
-          <w:bCs/>
           <w:lang w:val="ru-RU"/>
         </w:rPr>
         <w:t>6</w:t>
       </w:r>
       <w:r>
         <w:rPr>
-          <w:bCs/>
           <w:lang w:val="ru-RU"/>
         </w:rPr>
         <w:t xml:space="preserve"> </w:t>
       </w:r>
       <w:r>
-        <w:rPr>
-          <w:bCs/>
-        </w:rPr>
         <w:t>– Фільтрація результатів проходження</w:t>
       </w:r>
     </w:p>
@@ -7939,39 +10583,15 @@
     </w:p>
     <w:p>
       <w:pPr>
-        <w:pStyle w:val="a"/>
-        <w:tabs>
-          <w:tab w:val="clear" w:pos="1080"/>
-        </w:tabs>
-        <w:ind w:firstLine="0"/>
-        <w:jc w:val="center"/>
-        <w:rPr>
-          <w:bCs/>
-          <w:lang w:val="ru-RU"/>
-        </w:rPr>
+        <w:pStyle w:val="IMG"/>
       </w:pPr>
       <w:r>
-        <w:rPr>
-          <w:bCs/>
-          <w:lang w:val="ru-RU"/>
-        </w:rPr>
         <w:t>Клас</w:t>
       </w:r>
       <w:r>
-        <w:t xml:space="preserve"> </w:t>
-      </w:r>
-      <w:r>
-        <w:rPr>
-          <w:bCs/>
-          <w:lang w:val="ru-RU"/>
-        </w:rPr>
-        <w:t>app/Nova/Test.php</w:t>
-      </w:r>
-      <w:r>
-        <w:rPr>
-          <w:bCs/>
-          <w:lang w:val="ru-RU"/>
-        </w:rPr>
+        <w:t xml:space="preserve"> app/Nova/Test.php</w:t>
+      </w:r>
+      <w:r>
         <w:t>:</w:t>
       </w:r>
     </w:p>
@@ -7989,10 +10609,10 @@
           <w:lang w:val="en-US"/>
         </w:rPr>
         <w:sectPr>
-          <w:headerReference w:type="default" r:id="rId21"/>
-          <w:footerReference w:type="default" r:id="rId22"/>
-          <w:headerReference w:type="first" r:id="rId23"/>
-          <w:footerReference w:type="first" r:id="rId24"/>
+          <w:headerReference w:type="default" r:id="rId26"/>
+          <w:footerReference w:type="default" r:id="rId27"/>
+          <w:headerReference w:type="first" r:id="rId28"/>
+          <w:footerReference w:type="first" r:id="rId29"/>
           <w:pgSz w:w="11906" w:h="16838"/>
           <w:pgMar w:top="1134" w:right="850" w:bottom="1276" w:left="1701" w:header="708" w:footer="708" w:gutter="0"/>
           <w:pgNumType w:start="2"/>
@@ -13111,39 +15731,25 @@
     </w:p>
     <w:p>
       <w:pPr>
-        <w:pStyle w:val="a"/>
-        <w:tabs>
-          <w:tab w:val="clear" w:pos="1080"/>
-        </w:tabs>
-        <w:ind w:firstLine="0"/>
-        <w:jc w:val="center"/>
-        <w:rPr>
-          <w:bCs/>
+        <w:pStyle w:val="IMG"/>
+        <w:rPr>
           <w:lang w:val="en-US"/>
         </w:rPr>
       </w:pPr>
       <w:r>
-        <w:rPr>
-          <w:bCs/>
-        </w:rPr>
         <w:t>Клас</w:t>
       </w:r>
       <w:r>
         <w:rPr>
-          <w:bCs/>
           <w:lang w:val="ru-RU"/>
         </w:rPr>
         <w:t>и пол</w:t>
       </w:r>
       <w:r>
-        <w:rPr>
-          <w:bCs/>
-        </w:rPr>
         <w:t>ів тесту</w:t>
       </w:r>
       <w:r>
         <w:rPr>
-          <w:bCs/>
           <w:lang w:val="en-US"/>
         </w:rPr>
         <w:t>:</w:t>
@@ -16366,16 +18972,7 @@
     </w:p>
     <w:p>
       <w:pPr>
-        <w:pStyle w:val="a"/>
-        <w:tabs>
-          <w:tab w:val="clear" w:pos="1080"/>
-        </w:tabs>
-        <w:ind w:firstLine="0"/>
-        <w:jc w:val="center"/>
-        <w:rPr>
-          <w:bCs/>
-          <w:lang w:val="en-US"/>
-        </w:rPr>
+        <w:pStyle w:val="IMG"/>
         <w:sectPr>
           <w:type w:val="continuous"/>
           <w:pgSz w:w="11906" w:h="16838"/>
@@ -16890,16 +19487,7 @@
     </w:p>
     <w:p>
       <w:pPr>
-        <w:pStyle w:val="a"/>
-        <w:tabs>
-          <w:tab w:val="clear" w:pos="1080"/>
-        </w:tabs>
-        <w:ind w:firstLine="0"/>
-        <w:jc w:val="center"/>
-        <w:rPr>
-          <w:bCs/>
-          <w:lang w:val="en-US"/>
-        </w:rPr>
+        <w:pStyle w:val="IMG"/>
         <w:sectPr>
           <w:type w:val="continuous"/>
           <w:pgSz w:w="11906" w:h="16838"/>
@@ -17532,16 +20120,7 @@
     </w:p>
     <w:p>
       <w:pPr>
-        <w:pStyle w:val="a"/>
-        <w:tabs>
-          <w:tab w:val="clear" w:pos="1080"/>
-        </w:tabs>
-        <w:ind w:firstLine="0"/>
-        <w:jc w:val="center"/>
-        <w:rPr>
-          <w:bCs/>
-          <w:lang w:val="en-US"/>
-        </w:rPr>
+        <w:pStyle w:val="IMG"/>
         <w:sectPr>
           <w:type w:val="continuous"/>
           <w:pgSz w:w="11906" w:h="16838"/>
@@ -18305,16 +20884,7 @@
     </w:p>
     <w:p>
       <w:pPr>
-        <w:pStyle w:val="a"/>
-        <w:tabs>
-          <w:tab w:val="clear" w:pos="1080"/>
-        </w:tabs>
-        <w:ind w:firstLine="0"/>
-        <w:jc w:val="center"/>
-        <w:rPr>
-          <w:bCs/>
-          <w:lang w:val="en-US"/>
-        </w:rPr>
+        <w:pStyle w:val="IMG"/>
         <w:sectPr>
           <w:type w:val="continuous"/>
           <w:pgSz w:w="11906" w:h="16838"/>
@@ -18900,16 +21470,7 @@
     </w:p>
     <w:p>
       <w:pPr>
-        <w:pStyle w:val="a"/>
-        <w:tabs>
-          <w:tab w:val="clear" w:pos="1080"/>
-        </w:tabs>
-        <w:ind w:firstLine="0"/>
-        <w:jc w:val="center"/>
-        <w:rPr>
-          <w:bCs/>
-          <w:lang w:val="en-US"/>
-        </w:rPr>
+        <w:pStyle w:val="IMG"/>
         <w:sectPr>
           <w:type w:val="continuous"/>
           <w:pgSz w:w="11906" w:h="16838"/>
@@ -21408,16 +23969,7 @@
     </w:p>
     <w:p>
       <w:pPr>
-        <w:pStyle w:val="a"/>
-        <w:tabs>
-          <w:tab w:val="clear" w:pos="1080"/>
-        </w:tabs>
-        <w:ind w:firstLine="0"/>
-        <w:jc w:val="center"/>
-        <w:rPr>
-          <w:bCs/>
-          <w:lang w:val="en-US"/>
-        </w:rPr>
+        <w:pStyle w:val="IMG"/>
         <w:sectPr>
           <w:type w:val="continuous"/>
           <w:pgSz w:w="11906" w:h="16838"/>
@@ -22306,16 +24858,7 @@
     </w:p>
     <w:p>
       <w:pPr>
-        <w:pStyle w:val="a"/>
-        <w:tabs>
-          <w:tab w:val="clear" w:pos="1080"/>
-        </w:tabs>
-        <w:ind w:firstLine="0"/>
-        <w:jc w:val="center"/>
-        <w:rPr>
-          <w:bCs/>
-          <w:lang w:val="en-US"/>
-        </w:rPr>
+        <w:pStyle w:val="IMG"/>
         <w:sectPr>
           <w:type w:val="continuous"/>
           <w:pgSz w:w="11906" w:h="16838"/>
@@ -22944,16 +25487,7 @@
     </w:p>
     <w:p>
       <w:pPr>
-        <w:pStyle w:val="a"/>
-        <w:tabs>
-          <w:tab w:val="clear" w:pos="1080"/>
-        </w:tabs>
-        <w:ind w:firstLine="0"/>
-        <w:jc w:val="center"/>
-        <w:rPr>
-          <w:bCs/>
-          <w:lang w:val="en-US"/>
-        </w:rPr>
+        <w:pStyle w:val="IMG"/>
         <w:sectPr>
           <w:type w:val="continuous"/>
           <w:pgSz w:w="11906" w:h="16838"/>
@@ -24069,16 +26603,7 @@
     </w:p>
     <w:p>
       <w:pPr>
-        <w:pStyle w:val="a"/>
-        <w:tabs>
-          <w:tab w:val="clear" w:pos="1080"/>
-        </w:tabs>
-        <w:ind w:firstLine="0"/>
-        <w:jc w:val="center"/>
-        <w:rPr>
-          <w:bCs/>
-          <w:lang w:val="en-US"/>
-        </w:rPr>
+        <w:pStyle w:val="IMG"/>
         <w:sectPr>
           <w:type w:val="continuous"/>
           <w:pgSz w:w="11906" w:h="16838"/>
@@ -24112,16 +26637,7 @@
     </w:p>
     <w:p>
       <w:pPr>
-        <w:pStyle w:val="a"/>
-        <w:tabs>
-          <w:tab w:val="clear" w:pos="1080"/>
-        </w:tabs>
-        <w:ind w:firstLine="0"/>
-        <w:jc w:val="center"/>
-        <w:rPr>
-          <w:bCs/>
-          <w:lang w:val="en-US"/>
-        </w:rPr>
+        <w:pStyle w:val="IMG"/>
         <w:sectPr>
           <w:type w:val="continuous"/>
           <w:pgSz w:w="11906" w:h="16838"/>
@@ -24134,49 +26650,21 @@
     </w:p>
     <w:p>
       <w:pPr>
-        <w:pStyle w:val="a"/>
-        <w:tabs>
-          <w:tab w:val="clear" w:pos="1080"/>
-        </w:tabs>
-        <w:ind w:firstLine="0"/>
-        <w:jc w:val="center"/>
-        <w:rPr>
-          <w:bCs/>
-          <w:lang w:val="en-US"/>
-        </w:rPr>
+        <w:pStyle w:val="IMG"/>
       </w:pPr>
       <w:r>
         <w:rPr>
-          <w:bCs/>
           <w:lang w:val="ru-RU"/>
         </w:rPr>
         <w:t>К</w:t>
       </w:r>
       <w:r>
-        <w:rPr>
-          <w:bCs/>
-        </w:rPr>
-        <w:t>омпонент</w:t>
-      </w:r>
-      <w:r>
-        <w:rPr>
-          <w:bCs/>
-          <w:lang w:val="en-US"/>
-        </w:rPr>
-        <w:t xml:space="preserve"> </w:t>
-      </w:r>
-      <w:r>
-        <w:rPr>
-          <w:bCs/>
-          <w:lang w:val="en-US"/>
-        </w:rPr>
+        <w:t xml:space="preserve">омпонент </w:t>
+      </w:r>
+      <w:r>
         <w:t>app/Nova/TestResult.php</w:t>
       </w:r>
       <w:r>
-        <w:rPr>
-          <w:bCs/>
-          <w:lang w:val="en-US"/>
-        </w:rPr>
         <w:t>:</w:t>
       </w:r>
     </w:p>
@@ -31212,39 +33700,25 @@
     </w:p>
     <w:p>
       <w:pPr>
-        <w:pStyle w:val="a"/>
-        <w:tabs>
-          <w:tab w:val="clear" w:pos="1080"/>
-        </w:tabs>
-        <w:ind w:firstLine="0"/>
-        <w:jc w:val="center"/>
-        <w:rPr>
-          <w:bCs/>
+        <w:pStyle w:val="IMG"/>
+        <w:rPr>
           <w:lang w:val="en-US"/>
         </w:rPr>
       </w:pPr>
       <w:r>
         <w:rPr>
-          <w:bCs/>
           <w:lang w:val="ru-RU"/>
         </w:rPr>
         <w:t>Б</w:t>
       </w:r>
       <w:r>
-        <w:rPr>
-          <w:bCs/>
-        </w:rPr>
         <w:t xml:space="preserve">ілдер запитів </w:t>
       </w:r>
       <w:r>
-        <w:rPr>
-          <w:bCs/>
-        </w:rPr>
         <w:t>app/Models/TestResults/TestResultQueryBuilder.php</w:t>
       </w:r>
       <w:r>
         <w:rPr>
-          <w:bCs/>
           <w:lang w:val="en-US"/>
         </w:rPr>
         <w:t>:</w:t>
@@ -34975,16 +37449,7 @@
     </w:p>
     <w:p>
       <w:pPr>
-        <w:pStyle w:val="a"/>
-        <w:tabs>
-          <w:tab w:val="clear" w:pos="1080"/>
-        </w:tabs>
-        <w:ind w:firstLine="0"/>
-        <w:jc w:val="center"/>
-        <w:rPr>
-          <w:bCs/>
-          <w:lang w:val="en-US"/>
-        </w:rPr>
+        <w:pStyle w:val="IMG"/>
         <w:sectPr>
           <w:type w:val="continuous"/>
           <w:pgSz w:w="11906" w:h="16838"/>
@@ -35006,32 +37471,19 @@
     </w:p>
     <w:p>
       <w:pPr>
-        <w:pStyle w:val="a"/>
-        <w:tabs>
-          <w:tab w:val="clear" w:pos="1080"/>
-        </w:tabs>
-        <w:ind w:firstLine="0"/>
-        <w:jc w:val="center"/>
-        <w:rPr>
-          <w:bCs/>
+        <w:pStyle w:val="IMG"/>
+        <w:rPr>
           <w:lang w:val="en-US"/>
         </w:rPr>
       </w:pPr>
       <w:r>
-        <w:rPr>
-          <w:bCs/>
-        </w:rPr>
         <w:t xml:space="preserve">Білдер запитів </w:t>
       </w:r>
       <w:r>
-        <w:rPr>
-          <w:bCs/>
-        </w:rPr>
         <w:t>app/Models/Tests/TestEloquentBuilder.php</w:t>
       </w:r>
       <w:r>
         <w:rPr>
-          <w:bCs/>
           <w:lang w:val="en-US"/>
         </w:rPr>
         <w:t>:</w:t>
@@ -36750,173 +39202,106 @@
     </w:p>
     <w:p>
       <w:pPr>
-        <w:pStyle w:val="a"/>
-        <w:tabs>
-          <w:tab w:val="clear" w:pos="1080"/>
-        </w:tabs>
-        <w:ind w:firstLine="0"/>
-        <w:jc w:val="center"/>
-        <w:rPr>
-          <w:bCs/>
+        <w:pStyle w:val="IMG"/>
+        <w:rPr>
           <w:lang w:val="en-US"/>
         </w:rPr>
       </w:pPr>
       <w:r>
-        <w:rPr>
-          <w:bCs/>
-          <w:lang w:val="ru-RU"/>
-        </w:rPr>
         <w:t>Всі</w:t>
       </w:r>
       <w:r>
         <w:rPr>
-          <w:bCs/>
           <w:lang w:val="en-US"/>
         </w:rPr>
         <w:t xml:space="preserve"> </w:t>
       </w:r>
       <w:r>
-        <w:rPr>
-          <w:bCs/>
-          <w:lang w:val="ru-RU"/>
-        </w:rPr>
         <w:t>зовнішні</w:t>
       </w:r>
       <w:r>
         <w:rPr>
-          <w:bCs/>
           <w:lang w:val="en-US"/>
         </w:rPr>
         <w:t xml:space="preserve"> </w:t>
       </w:r>
       <w:r>
-        <w:rPr>
-          <w:bCs/>
-          <w:lang w:val="ru-RU"/>
-        </w:rPr>
         <w:t>параметри</w:t>
       </w:r>
       <w:r>
         <w:rPr>
-          <w:bCs/>
           <w:lang w:val="en-US"/>
         </w:rPr>
         <w:t xml:space="preserve"> </w:t>
       </w:r>
       <w:r>
-        <w:rPr>
-          <w:bCs/>
-          <w:lang w:val="ru-RU"/>
-        </w:rPr>
         <w:t>або</w:t>
       </w:r>
       <w:r>
         <w:rPr>
-          <w:bCs/>
           <w:lang w:val="en-US"/>
         </w:rPr>
         <w:t xml:space="preserve"> </w:t>
       </w:r>
       <w:r>
-        <w:rPr>
-          <w:bCs/>
-          <w:lang w:val="ru-RU"/>
-        </w:rPr>
         <w:t>змінні</w:t>
       </w:r>
       <w:r>
         <w:rPr>
-          <w:bCs/>
           <w:lang w:val="en-US"/>
         </w:rPr>
         <w:t xml:space="preserve"> </w:t>
       </w:r>
       <w:r>
-        <w:rPr>
-          <w:bCs/>
-          <w:lang w:val="ru-RU"/>
-        </w:rPr>
         <w:t>винесені</w:t>
       </w:r>
       <w:r>
         <w:rPr>
-          <w:bCs/>
           <w:lang w:val="en-US"/>
         </w:rPr>
         <w:t xml:space="preserve"> </w:t>
       </w:r>
       <w:r>
-        <w:rPr>
-          <w:bCs/>
-          <w:lang w:val="ru-RU"/>
-        </w:rPr>
         <w:t>і</w:t>
       </w:r>
       <w:r>
         <w:rPr>
-          <w:bCs/>
           <w:lang w:val="en-US"/>
         </w:rPr>
         <w:t xml:space="preserve"> </w:t>
       </w:r>
       <w:r>
-        <w:rPr>
-          <w:bCs/>
-          <w:lang w:val="ru-RU"/>
-        </w:rPr>
         <w:t>зберігаються</w:t>
       </w:r>
       <w:r>
         <w:rPr>
-          <w:bCs/>
           <w:lang w:val="en-US"/>
         </w:rPr>
         <w:t xml:space="preserve"> </w:t>
       </w:r>
       <w:r>
-        <w:rPr>
-          <w:bCs/>
-          <w:lang w:val="ru-RU"/>
-        </w:rPr>
         <w:t>в</w:t>
       </w:r>
       <w:r>
         <w:rPr>
-          <w:bCs/>
           <w:lang w:val="en-US"/>
         </w:rPr>
         <w:t xml:space="preserve"> </w:t>
       </w:r>
       <w:r>
-        <w:rPr>
-          <w:bCs/>
-          <w:lang w:val="ru-RU"/>
-        </w:rPr>
-        <w:t>фа</w:t>
-      </w:r>
-      <w:r>
-        <w:rPr>
-          <w:bCs/>
-        </w:rPr>
-        <w:t>йлі</w:t>
-      </w:r>
-      <w:r>
-        <w:rPr>
-          <w:bCs/>
-          <w:lang w:val="ru-RU"/>
-        </w:rPr>
+        <w:t>файлі</w:t>
+      </w:r>
+      <w:r>
         <w:t xml:space="preserve"> </w:t>
       </w:r>
       <w:r>
         <w:rPr>
-          <w:bCs/>
           <w:lang w:val="en-US"/>
         </w:rPr>
         <w:t>.env</w:t>
       </w:r>
       <w:r>
         <w:rPr>
-          <w:bCs/>
           <w:lang w:val="en-US"/>
         </w:rPr>
         <w:t>:</w:t>
@@ -38828,7 +41213,7 @@
           <w:lang w:val="uk-UA" w:eastAsia="uk-UA"/>
         </w:rPr>
       </w:pPr>
-      <w:hyperlink r:id="rId25" w:history="1">
+      <w:hyperlink r:id="rId30" w:history="1">
         <w:r>
           <w:rPr>
             <w:rStyle w:val="Hyperlink"/>
@@ -38937,7 +41322,7 @@
           <w:lang w:val="uk-UA" w:eastAsia="uk-UA"/>
         </w:rPr>
       </w:pPr>
-      <w:hyperlink r:id="rId26" w:history="1">
+      <w:hyperlink r:id="rId31" w:history="1">
         <w:r>
           <w:rPr>
             <w:rStyle w:val="Hyperlink"/>
@@ -38987,7 +41372,7 @@
           <w:lang w:val="uk-UA" w:eastAsia="uk-UA"/>
         </w:rPr>
       </w:pPr>
-      <w:hyperlink r:id="rId27" w:history="1">
+      <w:hyperlink r:id="rId32" w:history="1">
         <w:r>
           <w:rPr>
             <w:rStyle w:val="Hyperlink"/>
@@ -39031,7 +41416,7 @@
           <w:lang w:val="uk-UA" w:eastAsia="uk-UA"/>
         </w:rPr>
       </w:pPr>
-      <w:hyperlink r:id="rId28" w:history="1">
+      <w:hyperlink r:id="rId33" w:history="1">
         <w:r>
           <w:rPr>
             <w:rStyle w:val="Hyperlink"/>
@@ -39097,7 +41482,7 @@
       </w:pPr>
     </w:p>
     <w:sectPr>
-      <w:headerReference w:type="default" r:id="rId29"/>
+      <w:headerReference w:type="default" r:id="rId34"/>
       <w:type w:val="continuous"/>
       <w:pgSz w:w="11906" w:h="16838"/>
       <w:pgMar w:top="1134" w:right="850" w:bottom="1276" w:left="1701" w:header="708" w:footer="708" w:gutter="0"/>
@@ -44291,7 +46676,7 @@
                               <w:noProof/>
                               <w:sz w:val="20"/>
                             </w:rPr>
-                            <w:t>17</w:t>
+                            <w:t>1</w:t>
                           </w:r>
                           <w:r>
                             <w:rPr>
@@ -44346,7 +46731,7 @@
                         <w:noProof/>
                         <w:sz w:val="20"/>
                       </w:rPr>
-                      <w:t>17</w:t>
+                      <w:t>1</w:t>
                     </w:r>
                     <w:r>
                       <w:rPr>
@@ -44448,7 +46833,7 @@
                               <w:noProof/>
                               <w:sz w:val="20"/>
                             </w:rPr>
-                            <w:t>17</w:t>
+                            <w:t>1</w:t>
                           </w:r>
                           <w:r>
                             <w:rPr>
@@ -44503,7 +46888,7 @@
                         <w:noProof/>
                         <w:sz w:val="20"/>
                       </w:rPr>
-                      <w:t>17</w:t>
+                      <w:t>1</w:t>
                     </w:r>
                     <w:r>
                       <w:rPr>
@@ -50034,6 +52419,18 @@
     <w:basedOn w:val="DefaultParagraphFont"/>
     <w:rsid w:val="00D35C99"/>
   </w:style>
+  <w:style w:type="paragraph" w:customStyle="1" w:styleId="IMG">
+    <w:name w:val="IMG"/>
+    <w:basedOn w:val="a"/>
+    <w:rsid w:val="0040247E"/>
+    <w:pPr>
+      <w:ind w:firstLine="0"/>
+      <w:jc w:val="center"/>
+    </w:pPr>
+    <w:rPr>
+      <w:szCs w:val="20"/>
+    </w:rPr>
+  </w:style>
 </w:styles>
 </file>
 

</xml_diff>